<commit_message>
CNG INA attempts Feb 25
</commit_message>
<xml_diff>
--- a/CNG_INA.docx
+++ b/CNG_INA.docx
@@ -150,7 +150,7 @@
       </w:r>
     </w:p>
     <w:bookmarkEnd w:id="20"/>
-    <w:bookmarkStart w:id="26" w:name="methods"/>
+    <w:bookmarkStart w:id="27" w:name="methods"/>
     <w:p>
       <w:pPr>
         <w:pStyle w:val="Heading2"/>
@@ -1285,17 +1285,18 @@
         <w:t xml:space="preserve">#write.csv(Farm_Dist_Mat_HB, "Inputs/dist_mat_farm.csv")</w:t>
       </w:r>
     </w:p>
+    <w:bookmarkStart w:id="26" w:name="dispersal-kernel"/>
+    <w:p>
+      <w:pPr>
+        <w:pStyle w:val="Heading3"/>
+      </w:pPr>
+      <w:r>
+        <w:t xml:space="preserve">Dispersal kernel</w:t>
+      </w:r>
+    </w:p>
     <w:p>
       <w:pPr>
         <w:pStyle w:val="FirstParagraph"/>
-      </w:pPr>
-      <w:r>
-        <w:t xml:space="preserve">### Dispersal kernel</w:t>
-      </w:r>
-    </w:p>
-    <w:p>
-      <w:pPr>
-        <w:pStyle w:val="BodyText"/>
       </w:pPr>
       <w:r>
         <w:t xml:space="preserve">This graphs a negative exponential dispersal kernel but such that dispersal near 0 is not 100%. Instead we set it at 1/20 based on the idea that seed dispersal between adjacent farms is not zero (but once every 20 years). The plant produces seed once per year and is mainly dispersed within farm by farmer equipment, grazing animals moving on wool or hooves (gut passage is not proven). Between farms dispersal is mainly from livestock movement, hay or possibly silage and historically from contaminated seed (rare now). Then we set up the adjacency matrix based on the probability of dispersal based on distance between nodes/farms.</w:t>
@@ -2180,7 +2181,7 @@
         <w:rPr>
           <w:rStyle w:val="NormalTok"/>
         </w:rPr>
-        <w:t xml:space="preserve">(dist_mat_farm, </w:t>
+        <w:t xml:space="preserve">(farm2farm_probs, </w:t>
       </w:r>
       <w:r>
         <w:rPr>
@@ -2204,7 +2205,8 @@
       </w:r>
     </w:p>
     <w:bookmarkEnd w:id="26"/>
-    <w:bookmarkStart w:id="37" w:name="references"/>
+    <w:bookmarkEnd w:id="27"/>
+    <w:bookmarkStart w:id="38" w:name="references"/>
     <w:p>
       <w:pPr>
         <w:pStyle w:val="Heading2"/>
@@ -2213,8 +2215,8 @@
         <w:t xml:space="preserve">References</w:t>
       </w:r>
     </w:p>
-    <w:bookmarkStart w:id="36" w:name="refs"/>
-    <w:bookmarkStart w:id="28" w:name="ref-bourdôt2012"/>
+    <w:bookmarkStart w:id="37" w:name="refs"/>
+    <w:bookmarkStart w:id="29" w:name="ref-bourdôt2012"/>
     <w:p>
       <w:pPr>
         <w:pStyle w:val="Bibliography"/>
@@ -2247,7 +2249,7 @@
       <w:r>
         <w:t xml:space="preserve"> </w:t>
       </w:r>
-      <w:hyperlink r:id="rId27">
+      <w:hyperlink r:id="rId28">
         <w:r>
           <w:rPr>
             <w:rStyle w:val="Hyperlink"/>
@@ -2259,8 +2261,8 @@
         <w:t xml:space="preserve">.</w:t>
       </w:r>
     </w:p>
-    <w:bookmarkEnd w:id="28"/>
-    <w:bookmarkStart w:id="30" w:name="ref-connor1993"/>
+    <w:bookmarkEnd w:id="29"/>
+    <w:bookmarkStart w:id="31" w:name="ref-connor1993"/>
     <w:p>
       <w:pPr>
         <w:pStyle w:val="Bibliography"/>
@@ -2309,7 +2311,7 @@
       <w:r>
         <w:t xml:space="preserve"> </w:t>
       </w:r>
-      <w:hyperlink r:id="rId29">
+      <w:hyperlink r:id="rId30">
         <w:r>
           <w:rPr>
             <w:rStyle w:val="Hyperlink"/>
@@ -2321,8 +2323,8 @@
         <w:t xml:space="preserve">.</w:t>
       </w:r>
     </w:p>
-    <w:bookmarkEnd w:id="30"/>
-    <w:bookmarkStart w:id="32" w:name="ref-gardener2003"/>
+    <w:bookmarkEnd w:id="31"/>
+    <w:bookmarkStart w:id="33" w:name="ref-gardener2003"/>
     <w:p>
       <w:pPr>
         <w:pStyle w:val="Bibliography"/>
@@ -2355,7 +2357,7 @@
       <w:r>
         <w:t xml:space="preserve"> </w:t>
       </w:r>
-      <w:hyperlink r:id="rId31">
+      <w:hyperlink r:id="rId32">
         <w:r>
           <w:rPr>
             <w:rStyle w:val="Hyperlink"/>
@@ -2367,8 +2369,8 @@
         <w:t xml:space="preserve">.</w:t>
       </w:r>
     </w:p>
-    <w:bookmarkEnd w:id="32"/>
-    <w:bookmarkStart w:id="34" w:name="ref-garrett2021"/>
+    <w:bookmarkEnd w:id="33"/>
+    <w:bookmarkStart w:id="35" w:name="ref-garrett2021"/>
     <w:p>
       <w:pPr>
         <w:pStyle w:val="Bibliography"/>
@@ -2401,7 +2403,7 @@
       <w:r>
         <w:t xml:space="preserve"> </w:t>
       </w:r>
-      <w:hyperlink r:id="rId33">
+      <w:hyperlink r:id="rId34">
         <w:r>
           <w:rPr>
             <w:rStyle w:val="Hyperlink"/>
@@ -2413,8 +2415,8 @@
         <w:t xml:space="preserve">.</w:t>
       </w:r>
     </w:p>
-    <w:bookmarkEnd w:id="34"/>
-    <w:bookmarkStart w:id="35" w:name="ref-sanson2000"/>
+    <w:bookmarkEnd w:id="35"/>
+    <w:bookmarkStart w:id="36" w:name="ref-sanson2000"/>
     <w:p>
       <w:pPr>
         <w:pStyle w:val="Bibliography"/>
@@ -2435,9 +2437,9 @@
         <w:t xml:space="preserve">In, 61–64. Wallaceville, Upper Hutt: Massey University.</w:t>
       </w:r>
     </w:p>
-    <w:bookmarkEnd w:id="35"/>
     <w:bookmarkEnd w:id="36"/>
     <w:bookmarkEnd w:id="37"/>
+    <w:bookmarkEnd w:id="38"/>
     <w:sectPr/>
   </w:body>
 </w:document>

</xml_diff>

<commit_message>
Mods from mac at home post smartsurv
This includes code for geolocated centroids in network with nodes for monitoring indicated.
</commit_message>
<xml_diff>
--- a/CNG_INA.docx
+++ b/CNG_INA.docx
@@ -150,7 +150,7 @@
       </w:r>
     </w:p>
     <w:bookmarkEnd w:id="20"/>
-    <w:bookmarkStart w:id="27" w:name="methods"/>
+    <w:bookmarkStart w:id="35" w:name="methods"/>
     <w:p>
       <w:pPr>
         <w:pStyle w:val="Heading2"/>
@@ -210,7 +210,7 @@
         <w:rPr>
           <w:rStyle w:val="VerbatimChar"/>
         </w:rPr>
-        <w:t xml:space="preserve">##   `C:\Users\buddenhagenc\OneDrive - AgResearch\Documents\GitHub\CNG_INA\CNG_INA\Inputs\HB_wgs84.shp' </w:t>
+        <w:t xml:space="preserve">##   `/Users/christopherbuddenhagen/Documents/GitHub/CNG_INA/Inputs/HB_wgs84.shp' </w:t>
       </w:r>
       <w:r>
         <w:br/>
@@ -317,7 +317,7 @@
         <w:rPr>
           <w:rStyle w:val="VerbatimChar"/>
         </w:rPr>
-        <w:t xml:space="preserve">##   `C:\Users\buddenhagenc\OneDrive - AgResearch\Documents\GitHub\CNG_INA\CNG_INA\Inputs\NZ_fine_scale_fishnet_join.shp' </w:t>
+        <w:t xml:space="preserve">##   `/Users/christopherbuddenhagen/Documents/GitHub/CNG_INA/Inputs/NZ_fine_scale_fishnet_join.shp' </w:t>
       </w:r>
       <w:r>
         <w:br/>
@@ -391,7 +391,7 @@
         <w:rPr>
           <w:rStyle w:val="VerbatimChar"/>
         </w:rPr>
-        <w:t xml:space="preserve">##   User input: GEOGCRS["WGS 84",</w:t>
+        <w:t xml:space="preserve">##   User input: GEOGCRS["unknown",</w:t>
       </w:r>
       <w:r>
         <w:br/>
@@ -535,6 +535,132 @@
         <w:rPr>
           <w:rStyle w:val="VerbatimChar"/>
         </w:rPr>
+        <w:t xml:space="preserve">##                 ID["EPSG",9122]]]] </w:t>
+      </w:r>
+      <w:r>
+        <w:br/>
+      </w:r>
+      <w:r>
+        <w:rPr>
+          <w:rStyle w:val="VerbatimChar"/>
+        </w:rPr>
+        <w:t xml:space="preserve">##   wkt:</w:t>
+      </w:r>
+      <w:r>
+        <w:br/>
+      </w:r>
+      <w:r>
+        <w:rPr>
+          <w:rStyle w:val="VerbatimChar"/>
+        </w:rPr>
+        <w:t xml:space="preserve">## GEOGCRS["unknown",</w:t>
+      </w:r>
+      <w:r>
+        <w:br/>
+      </w:r>
+      <w:r>
+        <w:rPr>
+          <w:rStyle w:val="VerbatimChar"/>
+        </w:rPr>
+        <w:t xml:space="preserve">##     DATUM["World Geodetic System 1984",</w:t>
+      </w:r>
+      <w:r>
+        <w:br/>
+      </w:r>
+      <w:r>
+        <w:rPr>
+          <w:rStyle w:val="VerbatimChar"/>
+        </w:rPr>
+        <w:t xml:space="preserve">##         ELLIPSOID["WGS 84",6378137,298.257223563,</w:t>
+      </w:r>
+      <w:r>
+        <w:br/>
+      </w:r>
+      <w:r>
+        <w:rPr>
+          <w:rStyle w:val="VerbatimChar"/>
+        </w:rPr>
+        <w:t xml:space="preserve">##             LENGTHUNIT["metre",1]],</w:t>
+      </w:r>
+      <w:r>
+        <w:br/>
+      </w:r>
+      <w:r>
+        <w:rPr>
+          <w:rStyle w:val="VerbatimChar"/>
+        </w:rPr>
+        <w:t xml:space="preserve">##         ID["EPSG",6326]],</w:t>
+      </w:r>
+      <w:r>
+        <w:br/>
+      </w:r>
+      <w:r>
+        <w:rPr>
+          <w:rStyle w:val="VerbatimChar"/>
+        </w:rPr>
+        <w:t xml:space="preserve">##     PRIMEM["Greenwich",0,</w:t>
+      </w:r>
+      <w:r>
+        <w:br/>
+      </w:r>
+      <w:r>
+        <w:rPr>
+          <w:rStyle w:val="VerbatimChar"/>
+        </w:rPr>
+        <w:t xml:space="preserve">##         ANGLEUNIT["degree",0.0174532925199433],</w:t>
+      </w:r>
+      <w:r>
+        <w:br/>
+      </w:r>
+      <w:r>
+        <w:rPr>
+          <w:rStyle w:val="VerbatimChar"/>
+        </w:rPr>
+        <w:t xml:space="preserve">##         ID["EPSG",8901]],</w:t>
+      </w:r>
+      <w:r>
+        <w:br/>
+      </w:r>
+      <w:r>
+        <w:rPr>
+          <w:rStyle w:val="VerbatimChar"/>
+        </w:rPr>
+        <w:t xml:space="preserve">##     CS[ellipsoidal,2],</w:t>
+      </w:r>
+      <w:r>
+        <w:br/>
+      </w:r>
+      <w:r>
+        <w:rPr>
+          <w:rStyle w:val="VerbatimChar"/>
+        </w:rPr>
+        <w:t xml:space="preserve">##         AXIS["longitude",east,</w:t>
+      </w:r>
+      <w:r>
+        <w:br/>
+      </w:r>
+      <w:r>
+        <w:rPr>
+          <w:rStyle w:val="VerbatimChar"/>
+        </w:rPr>
+        <w:t xml:space="preserve">##             ORDER[1],</w:t>
+      </w:r>
+      <w:r>
+        <w:br/>
+      </w:r>
+      <w:r>
+        <w:rPr>
+          <w:rStyle w:val="VerbatimChar"/>
+        </w:rPr>
+        <w:t xml:space="preserve">##             ANGLEUNIT["degree",0.0174532925199433,</w:t>
+      </w:r>
+      <w:r>
+        <w:br/>
+      </w:r>
+      <w:r>
+        <w:rPr>
+          <w:rStyle w:val="VerbatimChar"/>
+        </w:rPr>
         <w:t xml:space="preserve">##                 ID["EPSG",9122]]],</w:t>
       </w:r>
       <w:r>
@@ -544,142 +670,16 @@
         <w:rPr>
           <w:rStyle w:val="VerbatimChar"/>
         </w:rPr>
-        <w:t xml:space="preserve">##     USAGE[</w:t>
-      </w:r>
-      <w:r>
-        <w:br/>
-      </w:r>
-      <w:r>
-        <w:rPr>
-          <w:rStyle w:val="VerbatimChar"/>
-        </w:rPr>
-        <w:t xml:space="preserve">##         SCOPE["unknown"],</w:t>
-      </w:r>
-      <w:r>
-        <w:br/>
-      </w:r>
-      <w:r>
-        <w:rPr>
-          <w:rStyle w:val="VerbatimChar"/>
-        </w:rPr>
-        <w:t xml:space="preserve">##         AREA["World."],</w:t>
-      </w:r>
-      <w:r>
-        <w:br/>
-      </w:r>
-      <w:r>
-        <w:rPr>
-          <w:rStyle w:val="VerbatimChar"/>
-        </w:rPr>
-        <w:t xml:space="preserve">##         BBOX[-90,-180,90,180]]] </w:t>
-      </w:r>
-      <w:r>
-        <w:br/>
-      </w:r>
-      <w:r>
-        <w:rPr>
-          <w:rStyle w:val="VerbatimChar"/>
-        </w:rPr>
-        <w:t xml:space="preserve">##   wkt:</w:t>
-      </w:r>
-      <w:r>
-        <w:br/>
-      </w:r>
-      <w:r>
-        <w:rPr>
-          <w:rStyle w:val="VerbatimChar"/>
-        </w:rPr>
-        <w:t xml:space="preserve">## GEOGCRS["WGS 84",</w:t>
-      </w:r>
-      <w:r>
-        <w:br/>
-      </w:r>
-      <w:r>
-        <w:rPr>
-          <w:rStyle w:val="VerbatimChar"/>
-        </w:rPr>
-        <w:t xml:space="preserve">##     DATUM["World Geodetic System 1984",</w:t>
-      </w:r>
-      <w:r>
-        <w:br/>
-      </w:r>
-      <w:r>
-        <w:rPr>
-          <w:rStyle w:val="VerbatimChar"/>
-        </w:rPr>
-        <w:t xml:space="preserve">##         ELLIPSOID["WGS 84",6378137,298.257223563,</w:t>
-      </w:r>
-      <w:r>
-        <w:br/>
-      </w:r>
-      <w:r>
-        <w:rPr>
-          <w:rStyle w:val="VerbatimChar"/>
-        </w:rPr>
-        <w:t xml:space="preserve">##             LENGTHUNIT["metre",1]],</w:t>
-      </w:r>
-      <w:r>
-        <w:br/>
-      </w:r>
-      <w:r>
-        <w:rPr>
-          <w:rStyle w:val="VerbatimChar"/>
-        </w:rPr>
-        <w:t xml:space="preserve">##         ID["EPSG",6326]],</w:t>
-      </w:r>
-      <w:r>
-        <w:br/>
-      </w:r>
-      <w:r>
-        <w:rPr>
-          <w:rStyle w:val="VerbatimChar"/>
-        </w:rPr>
-        <w:t xml:space="preserve">##     PRIMEM["Greenwich",0,</w:t>
-      </w:r>
-      <w:r>
-        <w:br/>
-      </w:r>
-      <w:r>
-        <w:rPr>
-          <w:rStyle w:val="VerbatimChar"/>
-        </w:rPr>
-        <w:t xml:space="preserve">##         ANGLEUNIT["degree",0.0174532925199433],</w:t>
-      </w:r>
-      <w:r>
-        <w:br/>
-      </w:r>
-      <w:r>
-        <w:rPr>
-          <w:rStyle w:val="VerbatimChar"/>
-        </w:rPr>
-        <w:t xml:space="preserve">##         ID["EPSG",8901]],</w:t>
-      </w:r>
-      <w:r>
-        <w:br/>
-      </w:r>
-      <w:r>
-        <w:rPr>
-          <w:rStyle w:val="VerbatimChar"/>
-        </w:rPr>
-        <w:t xml:space="preserve">##     CS[ellipsoidal,2],</w:t>
-      </w:r>
-      <w:r>
-        <w:br/>
-      </w:r>
-      <w:r>
-        <w:rPr>
-          <w:rStyle w:val="VerbatimChar"/>
-        </w:rPr>
-        <w:t xml:space="preserve">##         AXIS["longitude",east,</w:t>
-      </w:r>
-      <w:r>
-        <w:br/>
-      </w:r>
-      <w:r>
-        <w:rPr>
-          <w:rStyle w:val="VerbatimChar"/>
-        </w:rPr>
-        <w:t xml:space="preserve">##             ORDER[1],</w:t>
+        <w:t xml:space="preserve">##         AXIS["latitude",north,</w:t>
+      </w:r>
+      <w:r>
+        <w:br/>
+      </w:r>
+      <w:r>
+        <w:rPr>
+          <w:rStyle w:val="VerbatimChar"/>
+        </w:rPr>
+        <w:t xml:space="preserve">##             ORDER[2],</w:t>
       </w:r>
       <w:r>
         <w:br/>
@@ -697,79 +697,7 @@
         <w:rPr>
           <w:rStyle w:val="VerbatimChar"/>
         </w:rPr>
-        <w:t xml:space="preserve">##                 ID["EPSG",9122]]],</w:t>
-      </w:r>
-      <w:r>
-        <w:br/>
-      </w:r>
-      <w:r>
-        <w:rPr>
-          <w:rStyle w:val="VerbatimChar"/>
-        </w:rPr>
-        <w:t xml:space="preserve">##         AXIS["latitude",north,</w:t>
-      </w:r>
-      <w:r>
-        <w:br/>
-      </w:r>
-      <w:r>
-        <w:rPr>
-          <w:rStyle w:val="VerbatimChar"/>
-        </w:rPr>
-        <w:t xml:space="preserve">##             ORDER[2],</w:t>
-      </w:r>
-      <w:r>
-        <w:br/>
-      </w:r>
-      <w:r>
-        <w:rPr>
-          <w:rStyle w:val="VerbatimChar"/>
-        </w:rPr>
-        <w:t xml:space="preserve">##             ANGLEUNIT["degree",0.0174532925199433,</w:t>
-      </w:r>
-      <w:r>
-        <w:br/>
-      </w:r>
-      <w:r>
-        <w:rPr>
-          <w:rStyle w:val="VerbatimChar"/>
-        </w:rPr>
-        <w:t xml:space="preserve">##                 ID["EPSG",9122]]],</w:t>
-      </w:r>
-      <w:r>
-        <w:br/>
-      </w:r>
-      <w:r>
-        <w:rPr>
-          <w:rStyle w:val="VerbatimChar"/>
-        </w:rPr>
-        <w:t xml:space="preserve">##     USAGE[</w:t>
-      </w:r>
-      <w:r>
-        <w:br/>
-      </w:r>
-      <w:r>
-        <w:rPr>
-          <w:rStyle w:val="VerbatimChar"/>
-        </w:rPr>
-        <w:t xml:space="preserve">##         SCOPE["unknown"],</w:t>
-      </w:r>
-      <w:r>
-        <w:br/>
-      </w:r>
-      <w:r>
-        <w:rPr>
-          <w:rStyle w:val="VerbatimChar"/>
-        </w:rPr>
-        <w:t xml:space="preserve">##         AREA["World."],</w:t>
-      </w:r>
-      <w:r>
-        <w:br/>
-      </w:r>
-      <w:r>
-        <w:rPr>
-          <w:rStyle w:val="VerbatimChar"/>
-        </w:rPr>
-        <w:t xml:space="preserve">##         BBOX[-90,-180,90,180]]]</w:t>
+        <w:t xml:space="preserve">##                 ID["EPSG",9122]]]]</w:t>
       </w:r>
     </w:p>
     <w:p>
@@ -779,20 +707,94 @@
       <w:r>
         <w:drawing>
           <wp:inline>
-            <wp:extent cx="4620126" cy="3696101"/>
+            <wp:extent cx="5334000" cy="4267200"/>
             <wp:effectExtent b="0" l="0" r="0" t="0"/>
-            <wp:docPr descr="Ecoclimatic index values (&gt;5) for sheep and beef farms in Hawkes Bay." title="" id="1" name="Picture"/>
+            <wp:docPr descr="Ecoclimatic index values (&gt;5) for sheep and beef farms in Hawkes Bay." title="" id="23" name="Picture"/>
             <a:graphic>
               <a:graphicData uri="http://schemas.openxmlformats.org/drawingml/2006/picture">
                 <pic:pic>
                   <pic:nvPicPr>
-                    <pic:cNvPr descr="CNG_INA_files/figure-docx/insert%20map%20AVG_EI-1.png" id="0" name="Picture"/>
+                    <pic:cNvPr descr="CNG_INA_files/figure-docx/insert%20map%20AVG_EI-1.png" id="24" name="Picture"/>
                     <pic:cNvPicPr>
                       <a:picLocks noChangeArrowheads="1" noChangeAspect="1"/>
                     </pic:cNvPicPr>
                   </pic:nvPicPr>
                   <pic:blipFill>
                     <a:blip r:embed="rId22"/>
+                    <a:stretch>
+                      <a:fillRect/>
+                    </a:stretch>
+                  </pic:blipFill>
+                  <pic:spPr bwMode="auto">
+                    <a:xfrm>
+                      <a:off x="0" y="0"/>
+                      <a:ext cx="5334000" cy="4267200"/>
+                    </a:xfrm>
+                    <a:prstGeom prst="rect">
+                      <a:avLst/>
+                    </a:prstGeom>
+                    <a:noFill/>
+                    <a:ln w="9525">
+                      <a:noFill/>
+                      <a:headEnd/>
+                      <a:tailEnd/>
+                    </a:ln>
+                  </pic:spPr>
+                </pic:pic>
+              </a:graphicData>
+            </a:graphic>
+          </wp:inline>
+        </w:drawing>
+      </w:r>
+    </w:p>
+    <w:p>
+      <w:pPr>
+        <w:pStyle w:val="ImageCaption"/>
+      </w:pPr>
+      <w:r>
+        <w:t xml:space="preserve">Ecoclimatic index values (&gt;5) for sheep and beef farms in Hawkes Bay.</w:t>
+      </w:r>
+    </w:p>
+    <w:p>
+      <w:pPr>
+        <w:pStyle w:val="BodyText"/>
+      </w:pPr>
+      <w:r>
+        <w:t xml:space="preserve">The next thing is to get information about CNG point locations on farms, or near farms.</w:t>
+      </w:r>
+    </w:p>
+    <w:p>
+      <w:pPr>
+        <w:pStyle w:val="SourceCode"/>
+      </w:pPr>
+      <w:r>
+        <w:rPr>
+          <w:rStyle w:val="VerbatimChar"/>
+        </w:rPr>
+        <w:t xml:space="preserve">## [1] "sf"         "tbl_df"     "tbl"        "data.frame"</w:t>
+      </w:r>
+    </w:p>
+    <w:p>
+      <w:pPr>
+        <w:pStyle w:val="FirstParagraph"/>
+      </w:pPr>
+      <w:r>
+        <w:drawing>
+          <wp:inline>
+            <wp:extent cx="4620126" cy="3696101"/>
+            <wp:effectExtent b="0" l="0" r="0" t="0"/>
+            <wp:docPr descr="" title="" id="26" name="Picture"/>
+            <a:graphic>
+              <a:graphicData uri="http://schemas.openxmlformats.org/drawingml/2006/picture">
+                <pic:pic>
+                  <pic:nvPicPr>
+                    <pic:cNvPr descr="CNG_INA_files/figure-docx/get%20CNG%20data%20per%20farm-1.png" id="27" name="Picture"/>
+                    <pic:cNvPicPr>
+                      <a:picLocks noChangeArrowheads="1" noChangeAspect="1"/>
+                    </pic:cNvPicPr>
+                  </pic:nvPicPr>
+                  <pic:blipFill>
+                    <a:blip r:embed="rId25"/>
                     <a:stretch>
                       <a:fillRect/>
                     </a:stretch>
@@ -821,52 +823,25 @@
     </w:p>
     <w:p>
       <w:pPr>
-        <w:pStyle w:val="ImageCaption"/>
-      </w:pPr>
-      <w:r>
-        <w:t xml:space="preserve">Ecoclimatic index values (&gt;5) for sheep and beef farms in Hawkes Bay.</w:t>
-      </w:r>
-    </w:p>
-    <w:p>
-      <w:pPr>
-        <w:pStyle w:val="BodyText"/>
-      </w:pPr>
-      <w:r>
-        <w:t xml:space="preserve">The next thing is to get information about CNG point locations on farms, or near farms.</w:t>
-      </w:r>
-    </w:p>
-    <w:p>
-      <w:pPr>
-        <w:pStyle w:val="SourceCode"/>
-      </w:pPr>
-      <w:r>
-        <w:rPr>
-          <w:rStyle w:val="VerbatimChar"/>
-        </w:rPr>
-        <w:t xml:space="preserve">## [1] "sf"         "tbl_df"     "tbl"        "data.frame"</w:t>
-      </w:r>
-    </w:p>
-    <w:p>
-      <w:pPr>
-        <w:pStyle w:val="FirstParagraph"/>
+        <w:pStyle w:val="CaptionedFigure"/>
       </w:pPr>
       <w:r>
         <w:drawing>
           <wp:inline>
-            <wp:extent cx="4620126" cy="3696101"/>
+            <wp:extent cx="5334000" cy="4267200"/>
             <wp:effectExtent b="0" l="0" r="0" t="0"/>
-            <wp:docPr descr="" title="" id="1" name="Picture"/>
+            <wp:docPr descr="Chilean needle grass records (red points) overlayed on farms with the corresponding ecoclimatic index." title="" id="29" name="Picture"/>
             <a:graphic>
               <a:graphicData uri="http://schemas.openxmlformats.org/drawingml/2006/picture">
                 <pic:pic>
                   <pic:nvPicPr>
-                    <pic:cNvPr descr="CNG_INA_files/figure-docx/get%20CNG%20data%20per%20farm-1.png" id="0" name="Picture"/>
+                    <pic:cNvPr descr="CNG_INA_files/figure-docx/CNG%20points%20with%20Avg%20EI-1.png" id="30" name="Picture"/>
                     <pic:cNvPicPr>
                       <a:picLocks noChangeArrowheads="1" noChangeAspect="1"/>
                     </pic:cNvPicPr>
                   </pic:nvPicPr>
                   <pic:blipFill>
-                    <a:blip r:embed="rId23"/>
+                    <a:blip r:embed="rId28"/>
                     <a:stretch>
                       <a:fillRect/>
                     </a:stretch>
@@ -874,7 +849,7 @@
                   <pic:spPr bwMode="auto">
                     <a:xfrm>
                       <a:off x="0" y="0"/>
-                      <a:ext cx="4620126" cy="3696101"/>
+                      <a:ext cx="5334000" cy="4267200"/>
                     </a:xfrm>
                     <a:prstGeom prst="rect">
                       <a:avLst/>
@@ -895,1068 +870,1151 @@
     </w:p>
     <w:p>
       <w:pPr>
+        <w:pStyle w:val="ImageCaption"/>
+      </w:pPr>
+      <w:r>
+        <w:t xml:space="preserve">Chilean needle grass records (red points) overlayed on farms with the corresponding ecoclimatic index.</w:t>
+      </w:r>
+    </w:p>
+    <w:p>
+      <w:pPr>
+        <w:pStyle w:val="BodyText"/>
+      </w:pPr>
+      <w:r>
+        <w:t xml:space="preserve">The next step is to make a distance matrix, using polygons. Centroids would be simpler but using them to estimate farm to farm distances does not address farms that share a boundary. The goal is to use a dispersal kernel that takes into account farm distances a the boundary.</w:t>
+      </w:r>
+    </w:p>
+    <w:p>
+      <w:pPr>
+        <w:pStyle w:val="SourceCode"/>
+      </w:pPr>
+      <w:r>
+        <w:rPr>
+          <w:rStyle w:val="CommentTok"/>
+        </w:rPr>
+        <w:t xml:space="preserve">#gDistance seems to require this other format</w:t>
+      </w:r>
+      <w:r>
+        <w:br/>
+      </w:r>
+      <w:r>
+        <w:rPr>
+          <w:rStyle w:val="NormalTok"/>
+        </w:rPr>
+        <w:t xml:space="preserve">For_distance </w:t>
+      </w:r>
+      <w:r>
+        <w:rPr>
+          <w:rStyle w:val="OtherTok"/>
+        </w:rPr>
+        <w:t xml:space="preserve">&lt;-</w:t>
+      </w:r>
+      <w:r>
+        <w:rPr>
+          <w:rStyle w:val="FunctionTok"/>
+        </w:rPr>
+        <w:t xml:space="preserve">as_Spatial</w:t>
+      </w:r>
+      <w:r>
+        <w:rPr>
+          <w:rStyle w:val="NormalTok"/>
+        </w:rPr>
+        <w:t xml:space="preserve">(HB.wgs84v2)</w:t>
+      </w:r>
+      <w:r>
+        <w:br/>
+      </w:r>
+      <w:r>
+        <w:rPr>
+          <w:rStyle w:val="NormalTok"/>
+        </w:rPr>
+        <w:t xml:space="preserve">For_distance </w:t>
+      </w:r>
+      <w:r>
+        <w:rPr>
+          <w:rStyle w:val="OtherTok"/>
+        </w:rPr>
+        <w:t xml:space="preserve">&lt;-</w:t>
+      </w:r>
+      <w:r>
+        <w:rPr>
+          <w:rStyle w:val="FunctionTok"/>
+        </w:rPr>
+        <w:t xml:space="preserve">spTransform</w:t>
+      </w:r>
+      <w:r>
+        <w:rPr>
+          <w:rStyle w:val="NormalTok"/>
+        </w:rPr>
+        <w:t xml:space="preserve">(For_distance, </w:t>
+      </w:r>
+      <w:r>
+        <w:rPr>
+          <w:rStyle w:val="FunctionTok"/>
+        </w:rPr>
+        <w:t xml:space="preserve">CRS</w:t>
+      </w:r>
+      <w:r>
+        <w:rPr>
+          <w:rStyle w:val="NormalTok"/>
+        </w:rPr>
+        <w:t xml:space="preserve">(</w:t>
+      </w:r>
+      <w:r>
+        <w:rPr>
+          <w:rStyle w:val="StringTok"/>
+        </w:rPr>
+        <w:t xml:space="preserve">"+proj=utm +zone=60 +south +datum=WGS84 +units=m +no_defs"</w:t>
+      </w:r>
+      <w:r>
+        <w:rPr>
+          <w:rStyle w:val="NormalTok"/>
+        </w:rPr>
+        <w:t xml:space="preserve">))</w:t>
+      </w:r>
+      <w:r>
+        <w:br/>
+      </w:r>
+      <w:r>
+        <w:br/>
+      </w:r>
+      <w:r>
+        <w:rPr>
+          <w:rStyle w:val="CommentTok"/>
+        </w:rPr>
+        <w:t xml:space="preserve">#summary(For_distance)</w:t>
+      </w:r>
+      <w:r>
+        <w:br/>
+      </w:r>
+      <w:r>
+        <w:br/>
+      </w:r>
+      <w:r>
+        <w:rPr>
+          <w:rStyle w:val="CommentTok"/>
+        </w:rPr>
+        <w:t xml:space="preserve"># #distance matrix all farms</w:t>
+      </w:r>
+      <w:r>
+        <w:br/>
+      </w:r>
+      <w:r>
+        <w:rPr>
+          <w:rStyle w:val="NormalTok"/>
+        </w:rPr>
+        <w:t xml:space="preserve">Farm_Dist_Mat_HB</w:t>
+      </w:r>
+      <w:r>
+        <w:rPr>
+          <w:rStyle w:val="OtherTok"/>
+        </w:rPr>
+        <w:t xml:space="preserve">&lt;-</w:t>
+      </w:r>
+      <w:r>
+        <w:rPr>
+          <w:rStyle w:val="FunctionTok"/>
+        </w:rPr>
+        <w:t xml:space="preserve">gDistance</w:t>
+      </w:r>
+      <w:r>
+        <w:rPr>
+          <w:rStyle w:val="NormalTok"/>
+        </w:rPr>
+        <w:t xml:space="preserve">(For_distance, </w:t>
+      </w:r>
+      <w:r>
+        <w:rPr>
+          <w:rStyle w:val="AttributeTok"/>
+        </w:rPr>
+        <w:t xml:space="preserve">byid =</w:t>
+      </w:r>
+      <w:r>
+        <w:rPr>
+          <w:rStyle w:val="NormalTok"/>
+        </w:rPr>
+        <w:t xml:space="preserve"> </w:t>
+      </w:r>
+      <w:r>
+        <w:rPr>
+          <w:rStyle w:val="ConstantTok"/>
+        </w:rPr>
+        <w:t xml:space="preserve">TRUE</w:t>
+      </w:r>
+      <w:r>
+        <w:rPr>
+          <w:rStyle w:val="NormalTok"/>
+        </w:rPr>
+        <w:t xml:space="preserve">)</w:t>
+      </w:r>
+      <w:r>
+        <w:br/>
+      </w:r>
+      <w:r>
+        <w:rPr>
+          <w:rStyle w:val="CommentTok"/>
+        </w:rPr>
+        <w:t xml:space="preserve">#row.names(Farm_Dist_Mat_HB)</w:t>
+      </w:r>
+      <w:r>
+        <w:br/>
+      </w:r>
+      <w:r>
+        <w:br/>
+      </w:r>
+      <w:r>
+        <w:rPr>
+          <w:rStyle w:val="NormalTok"/>
+        </w:rPr>
+        <w:t xml:space="preserve">farm_ids</w:t>
+      </w:r>
+      <w:r>
+        <w:rPr>
+          <w:rStyle w:val="OtherTok"/>
+        </w:rPr>
+        <w:t xml:space="preserve">&lt;-</w:t>
+      </w:r>
+      <w:r>
+        <w:rPr>
+          <w:rStyle w:val="NormalTok"/>
+        </w:rPr>
+        <w:t xml:space="preserve">HB.wgs84v2</w:t>
+      </w:r>
+      <w:r>
+        <w:rPr>
+          <w:rStyle w:val="SpecialCharTok"/>
+        </w:rPr>
+        <w:t xml:space="preserve">$</w:t>
+      </w:r>
+      <w:r>
+        <w:rPr>
+          <w:rStyle w:val="NormalTok"/>
+        </w:rPr>
+        <w:t xml:space="preserve">farm_id</w:t>
+      </w:r>
+      <w:r>
+        <w:br/>
+      </w:r>
+      <w:r>
+        <w:br/>
+      </w:r>
+      <w:r>
+        <w:rPr>
+          <w:rStyle w:val="FunctionTok"/>
+        </w:rPr>
+        <w:t xml:space="preserve">rownames</w:t>
+      </w:r>
+      <w:r>
+        <w:rPr>
+          <w:rStyle w:val="NormalTok"/>
+        </w:rPr>
+        <w:t xml:space="preserve">(Farm_Dist_Mat_HB) </w:t>
+      </w:r>
+      <w:r>
+        <w:rPr>
+          <w:rStyle w:val="OtherTok"/>
+        </w:rPr>
+        <w:t xml:space="preserve">&lt;-</w:t>
+      </w:r>
+      <w:r>
+        <w:rPr>
+          <w:rStyle w:val="NormalTok"/>
+        </w:rPr>
+        <w:t xml:space="preserve"> farm_ids</w:t>
+      </w:r>
+      <w:r>
+        <w:br/>
+      </w:r>
+      <w:r>
+        <w:rPr>
+          <w:rStyle w:val="FunctionTok"/>
+        </w:rPr>
+        <w:t xml:space="preserve">colnames</w:t>
+      </w:r>
+      <w:r>
+        <w:rPr>
+          <w:rStyle w:val="NormalTok"/>
+        </w:rPr>
+        <w:t xml:space="preserve">(Farm_Dist_Mat_HB) </w:t>
+      </w:r>
+      <w:r>
+        <w:rPr>
+          <w:rStyle w:val="OtherTok"/>
+        </w:rPr>
+        <w:t xml:space="preserve">&lt;-</w:t>
+      </w:r>
+      <w:r>
+        <w:rPr>
+          <w:rStyle w:val="NormalTok"/>
+        </w:rPr>
+        <w:t xml:space="preserve"> farm_ids</w:t>
+      </w:r>
+      <w:r>
+        <w:br/>
+      </w:r>
+      <w:r>
+        <w:rPr>
+          <w:rStyle w:val="NormalTok"/>
+        </w:rPr>
+        <w:t xml:space="preserve">dist_mat_farm</w:t>
+      </w:r>
+      <w:r>
+        <w:rPr>
+          <w:rStyle w:val="OtherTok"/>
+        </w:rPr>
+        <w:t xml:space="preserve">&lt;-</w:t>
+      </w:r>
+      <w:r>
+        <w:rPr>
+          <w:rStyle w:val="FunctionTok"/>
+        </w:rPr>
+        <w:t xml:space="preserve">as.matrix</w:t>
+      </w:r>
+      <w:r>
+        <w:rPr>
+          <w:rStyle w:val="NormalTok"/>
+        </w:rPr>
+        <w:t xml:space="preserve">(Farm_Dist_Mat_HB)</w:t>
+      </w:r>
+      <w:r>
+        <w:br/>
+      </w:r>
+      <w:r>
+        <w:rPr>
+          <w:rStyle w:val="FunctionTok"/>
+        </w:rPr>
+        <w:t xml:space="preserve">saveRDS</w:t>
+      </w:r>
+      <w:r>
+        <w:rPr>
+          <w:rStyle w:val="NormalTok"/>
+        </w:rPr>
+        <w:t xml:space="preserve">(dist_mat_farm, </w:t>
+      </w:r>
+      <w:r>
+        <w:rPr>
+          <w:rStyle w:val="StringTok"/>
+        </w:rPr>
+        <w:t xml:space="preserve">"Inputs/dist_mat_farm.rds"</w:t>
+      </w:r>
+      <w:r>
+        <w:rPr>
+          <w:rStyle w:val="NormalTok"/>
+        </w:rPr>
+        <w:t xml:space="preserve">)</w:t>
+      </w:r>
+      <w:r>
+        <w:br/>
+      </w:r>
+      <w:r>
+        <w:rPr>
+          <w:rStyle w:val="CommentTok"/>
+        </w:rPr>
+        <w:t xml:space="preserve">#write.csv(Farm_Dist_Mat_HB, "Inputs/dist_mat_farm.csv")</w:t>
+      </w:r>
+    </w:p>
+    <w:bookmarkStart w:id="34" w:name="dispersal-kernel"/>
+    <w:p>
+      <w:pPr>
+        <w:pStyle w:val="Heading3"/>
+      </w:pPr>
+      <w:r>
+        <w:t xml:space="preserve">Dispersal kernel</w:t>
+      </w:r>
+    </w:p>
+    <w:p>
+      <w:pPr>
+        <w:pStyle w:val="FirstParagraph"/>
+      </w:pPr>
+      <w:r>
+        <w:t xml:space="preserve">This graphs a negative exponential dispersal kernel but such that dispersal near 0 is not 100%. Instead we set it at 1/20 based on the idea that seed dispersal between adjacent farms is not zero (but once every 20 years). The plant produces seed once per year and is mainly dispersed within farm by farmer equipment, grazing animals moving on wool or hooves (gut passage is not proven). Between farms dispersal is mainly from livestock movement, hay or possibly silage and historically from contaminated seed (rare now). Then we set up the adjacency matrix based on the probability of dispersal based on distance between nodes/farms.</w:t>
+      </w:r>
+    </w:p>
+    <w:p>
+      <w:pPr>
+        <w:pStyle w:val="SourceCode"/>
+      </w:pPr>
+      <w:r>
+        <w:rPr>
+          <w:rStyle w:val="NormalTok"/>
+        </w:rPr>
+        <w:t xml:space="preserve">d</w:t>
+      </w:r>
+      <w:r>
+        <w:rPr>
+          <w:rStyle w:val="OtherTok"/>
+        </w:rPr>
+        <w:t xml:space="preserve">&lt;-</w:t>
+      </w:r>
+      <w:r>
+        <w:rPr>
+          <w:rStyle w:val="FunctionTok"/>
+        </w:rPr>
+        <w:t xml:space="preserve">seq</w:t>
+      </w:r>
+      <w:r>
+        <w:rPr>
+          <w:rStyle w:val="NormalTok"/>
+        </w:rPr>
+        <w:t xml:space="preserve">(</w:t>
+      </w:r>
+      <w:r>
+        <w:rPr>
+          <w:rStyle w:val="AttributeTok"/>
+        </w:rPr>
+        <w:t xml:space="preserve">from=</w:t>
+      </w:r>
+      <w:r>
+        <w:rPr>
+          <w:rStyle w:val="FloatTok"/>
+        </w:rPr>
+        <w:t xml:space="preserve">0.5</w:t>
+      </w:r>
+      <w:r>
+        <w:rPr>
+          <w:rStyle w:val="NormalTok"/>
+        </w:rPr>
+        <w:t xml:space="preserve">, </w:t>
+      </w:r>
+      <w:r>
+        <w:rPr>
+          <w:rStyle w:val="AttributeTok"/>
+        </w:rPr>
+        <w:t xml:space="preserve">to=</w:t>
+      </w:r>
+      <w:r>
+        <w:rPr>
+          <w:rStyle w:val="DecValTok"/>
+        </w:rPr>
+        <w:t xml:space="preserve">2000</w:t>
+      </w:r>
+      <w:r>
+        <w:rPr>
+          <w:rStyle w:val="NormalTok"/>
+        </w:rPr>
+        <w:t xml:space="preserve">, </w:t>
+      </w:r>
+      <w:r>
+        <w:rPr>
+          <w:rStyle w:val="AttributeTok"/>
+        </w:rPr>
+        <w:t xml:space="preserve">by=</w:t>
+      </w:r>
+      <w:r>
+        <w:rPr>
+          <w:rStyle w:val="FloatTok"/>
+        </w:rPr>
+        <w:t xml:space="preserve">0.5</w:t>
+      </w:r>
+      <w:r>
+        <w:rPr>
+          <w:rStyle w:val="NormalTok"/>
+        </w:rPr>
+        <w:t xml:space="preserve">)</w:t>
+      </w:r>
+      <w:r>
+        <w:br/>
+      </w:r>
+      <w:r>
+        <w:rPr>
+          <w:rStyle w:val="NormalTok"/>
+        </w:rPr>
+        <w:t xml:space="preserve">lmda</w:t>
+      </w:r>
+      <w:r>
+        <w:rPr>
+          <w:rStyle w:val="OtherTok"/>
+        </w:rPr>
+        <w:t xml:space="preserve">=</w:t>
+      </w:r>
+      <w:r>
+        <w:rPr>
+          <w:rStyle w:val="FloatTok"/>
+        </w:rPr>
+        <w:t xml:space="preserve">0.015</w:t>
+      </w:r>
+      <w:r>
+        <w:br/>
+      </w:r>
+      <w:r>
+        <w:rPr>
+          <w:rStyle w:val="NormalTok"/>
+        </w:rPr>
+        <w:t xml:space="preserve">thresh</w:t>
+      </w:r>
+      <w:r>
+        <w:rPr>
+          <w:rStyle w:val="OtherTok"/>
+        </w:rPr>
+        <w:t xml:space="preserve">=</w:t>
+      </w:r>
+      <w:r>
+        <w:rPr>
+          <w:rStyle w:val="DecValTok"/>
+        </w:rPr>
+        <w:t xml:space="preserve">1</w:t>
+      </w:r>
+      <w:r>
+        <w:rPr>
+          <w:rStyle w:val="SpecialCharTok"/>
+        </w:rPr>
+        <w:t xml:space="preserve">/</w:t>
+      </w:r>
+      <w:r>
+        <w:rPr>
+          <w:rStyle w:val="DecValTok"/>
+        </w:rPr>
+        <w:t xml:space="preserve">20</w:t>
+      </w:r>
+      <w:r>
+        <w:br/>
+      </w:r>
+      <w:r>
+        <w:rPr>
+          <w:rStyle w:val="NormalTok"/>
+        </w:rPr>
+        <w:t xml:space="preserve">NegExp </w:t>
+      </w:r>
+      <w:r>
+        <w:rPr>
+          <w:rStyle w:val="OtherTok"/>
+        </w:rPr>
+        <w:t xml:space="preserve">&lt;-</w:t>
+      </w:r>
+      <w:r>
+        <w:rPr>
+          <w:rStyle w:val="NormalTok"/>
+        </w:rPr>
+        <w:t xml:space="preserve"> thresh</w:t>
+      </w:r>
+      <w:r>
+        <w:rPr>
+          <w:rStyle w:val="SpecialCharTok"/>
+        </w:rPr>
+        <w:t xml:space="preserve">*</w:t>
+      </w:r>
+      <w:r>
+        <w:rPr>
+          <w:rStyle w:val="FunctionTok"/>
+        </w:rPr>
+        <w:t xml:space="preserve">exp</w:t>
+      </w:r>
+      <w:r>
+        <w:rPr>
+          <w:rStyle w:val="NormalTok"/>
+        </w:rPr>
+        <w:t xml:space="preserve">(</w:t>
+      </w:r>
+      <w:r>
+        <w:rPr>
+          <w:rStyle w:val="SpecialCharTok"/>
+        </w:rPr>
+        <w:t xml:space="preserve">-</w:t>
+      </w:r>
+      <w:r>
+        <w:rPr>
+          <w:rStyle w:val="NormalTok"/>
+        </w:rPr>
+        <w:t xml:space="preserve">lmda </w:t>
+      </w:r>
+      <w:r>
+        <w:rPr>
+          <w:rStyle w:val="SpecialCharTok"/>
+        </w:rPr>
+        <w:t xml:space="preserve">*</w:t>
+      </w:r>
+      <w:r>
+        <w:rPr>
+          <w:rStyle w:val="NormalTok"/>
+        </w:rPr>
+        <w:t xml:space="preserve"> d)</w:t>
+      </w:r>
+      <w:r>
+        <w:br/>
+      </w:r>
+      <w:r>
+        <w:rPr>
+          <w:rStyle w:val="NormalTok"/>
+        </w:rPr>
+        <w:t xml:space="preserve">dispersal</w:t>
+      </w:r>
+      <w:r>
+        <w:rPr>
+          <w:rStyle w:val="OtherTok"/>
+        </w:rPr>
+        <w:t xml:space="preserve">&lt;-</w:t>
+      </w:r>
+      <w:r>
+        <w:rPr>
+          <w:rStyle w:val="FunctionTok"/>
+        </w:rPr>
+        <w:t xml:space="preserve">tibble</w:t>
+      </w:r>
+      <w:r>
+        <w:rPr>
+          <w:rStyle w:val="NormalTok"/>
+        </w:rPr>
+        <w:t xml:space="preserve">(</w:t>
+      </w:r>
+      <w:r>
+        <w:rPr>
+          <w:rStyle w:val="AttributeTok"/>
+        </w:rPr>
+        <w:t xml:space="preserve">distance=</w:t>
+      </w:r>
+      <w:r>
+        <w:rPr>
+          <w:rStyle w:val="NormalTok"/>
+        </w:rPr>
+        <w:t xml:space="preserve">d, </w:t>
+      </w:r>
+      <w:r>
+        <w:rPr>
+          <w:rStyle w:val="AttributeTok"/>
+        </w:rPr>
+        <w:t xml:space="preserve">Probability=</w:t>
+      </w:r>
+      <w:r>
+        <w:rPr>
+          <w:rStyle w:val="NormalTok"/>
+        </w:rPr>
+        <w:t xml:space="preserve">NegExp)</w:t>
+      </w:r>
+      <w:r>
+        <w:br/>
+      </w:r>
+      <w:r>
+        <w:rPr>
+          <w:rStyle w:val="CommentTok"/>
+        </w:rPr>
+        <w:t xml:space="preserve">#probability of dispersal at 1500m</w:t>
+      </w:r>
+      <w:r>
+        <w:br/>
+      </w:r>
+      <w:r>
+        <w:rPr>
+          <w:rStyle w:val="NormalTok"/>
+        </w:rPr>
+        <w:t xml:space="preserve">dispersal[</w:t>
+      </w:r>
+      <w:r>
+        <w:rPr>
+          <w:rStyle w:val="DecValTok"/>
+        </w:rPr>
+        <w:t xml:space="preserve">3000</w:t>
+      </w:r>
+      <w:r>
+        <w:rPr>
+          <w:rStyle w:val="NormalTok"/>
+        </w:rPr>
+        <w:t xml:space="preserve">,]</w:t>
+      </w:r>
+    </w:p>
+    <w:p>
+      <w:pPr>
+        <w:pStyle w:val="SourceCode"/>
+      </w:pPr>
+      <w:r>
+        <w:rPr>
+          <w:rStyle w:val="VerbatimChar"/>
+        </w:rPr>
+        <w:t xml:space="preserve">## # A tibble: 1 × 2</w:t>
+      </w:r>
+      <w:r>
+        <w:br/>
+      </w:r>
+      <w:r>
+        <w:rPr>
+          <w:rStyle w:val="VerbatimChar"/>
+        </w:rPr>
+        <w:t xml:space="preserve">##   distance Probability</w:t>
+      </w:r>
+      <w:r>
+        <w:br/>
+      </w:r>
+      <w:r>
+        <w:rPr>
+          <w:rStyle w:val="VerbatimChar"/>
+        </w:rPr>
+        <w:t xml:space="preserve">##      &lt;dbl&gt;       &lt;dbl&gt;</w:t>
+      </w:r>
+      <w:r>
+        <w:br/>
+      </w:r>
+      <w:r>
+        <w:rPr>
+          <w:rStyle w:val="VerbatimChar"/>
+        </w:rPr>
+        <w:t xml:space="preserve">## 1     1500    8.46e-12</w:t>
+      </w:r>
+    </w:p>
+    <w:p>
+      <w:pPr>
+        <w:pStyle w:val="SourceCode"/>
+      </w:pPr>
+      <w:r>
+        <w:rPr>
+          <w:rStyle w:val="CommentTok"/>
+        </w:rPr>
+        <w:t xml:space="preserve">#probability of dispersal at 159m</w:t>
+      </w:r>
+      <w:r>
+        <w:br/>
+      </w:r>
+      <w:r>
+        <w:rPr>
+          <w:rStyle w:val="FunctionTok"/>
+        </w:rPr>
+        <w:t xml:space="preserve">head</w:t>
+      </w:r>
+      <w:r>
+        <w:rPr>
+          <w:rStyle w:val="NormalTok"/>
+        </w:rPr>
+        <w:t xml:space="preserve">(dispersal)</w:t>
+      </w:r>
+    </w:p>
+    <w:p>
+      <w:pPr>
+        <w:pStyle w:val="SourceCode"/>
+      </w:pPr>
+      <w:r>
+        <w:rPr>
+          <w:rStyle w:val="VerbatimChar"/>
+        </w:rPr>
+        <w:t xml:space="preserve">## # A tibble: 6 × 2</w:t>
+      </w:r>
+      <w:r>
+        <w:br/>
+      </w:r>
+      <w:r>
+        <w:rPr>
+          <w:rStyle w:val="VerbatimChar"/>
+        </w:rPr>
+        <w:t xml:space="preserve">##   distance Probability</w:t>
+      </w:r>
+      <w:r>
+        <w:br/>
+      </w:r>
+      <w:r>
+        <w:rPr>
+          <w:rStyle w:val="VerbatimChar"/>
+        </w:rPr>
+        <w:t xml:space="preserve">##      &lt;dbl&gt;       &lt;dbl&gt;</w:t>
+      </w:r>
+      <w:r>
+        <w:br/>
+      </w:r>
+      <w:r>
+        <w:rPr>
+          <w:rStyle w:val="VerbatimChar"/>
+        </w:rPr>
+        <w:t xml:space="preserve">## 1      0.5      0.0496</w:t>
+      </w:r>
+      <w:r>
+        <w:br/>
+      </w:r>
+      <w:r>
+        <w:rPr>
+          <w:rStyle w:val="VerbatimChar"/>
+        </w:rPr>
+        <w:t xml:space="preserve">## 2      1        0.0493</w:t>
+      </w:r>
+      <w:r>
+        <w:br/>
+      </w:r>
+      <w:r>
+        <w:rPr>
+          <w:rStyle w:val="VerbatimChar"/>
+        </w:rPr>
+        <w:t xml:space="preserve">## 3      1.5      0.0489</w:t>
+      </w:r>
+      <w:r>
+        <w:br/>
+      </w:r>
+      <w:r>
+        <w:rPr>
+          <w:rStyle w:val="VerbatimChar"/>
+        </w:rPr>
+        <w:t xml:space="preserve">## 4      2        0.0485</w:t>
+      </w:r>
+      <w:r>
+        <w:br/>
+      </w:r>
+      <w:r>
+        <w:rPr>
+          <w:rStyle w:val="VerbatimChar"/>
+        </w:rPr>
+        <w:t xml:space="preserve">## 5      2.5      0.0482</w:t>
+      </w:r>
+      <w:r>
+        <w:br/>
+      </w:r>
+      <w:r>
+        <w:rPr>
+          <w:rStyle w:val="VerbatimChar"/>
+        </w:rPr>
+        <w:t xml:space="preserve">## 6      3        0.0478</w:t>
+      </w:r>
+    </w:p>
+    <w:p>
+      <w:pPr>
+        <w:pStyle w:val="SourceCode"/>
+      </w:pPr>
+      <w:r>
+        <w:rPr>
+          <w:rStyle w:val="NormalTok"/>
+        </w:rPr>
+        <w:t xml:space="preserve">dispersal </w:t>
+      </w:r>
+      <w:r>
+        <w:rPr>
+          <w:rStyle w:val="SpecialCharTok"/>
+        </w:rPr>
+        <w:t xml:space="preserve">%&gt;%</w:t>
+      </w:r>
+      <w:r>
+        <w:rPr>
+          <w:rStyle w:val="NormalTok"/>
+        </w:rPr>
+        <w:t xml:space="preserve"> </w:t>
+      </w:r>
+      <w:r>
+        <w:rPr>
+          <w:rStyle w:val="FunctionTok"/>
+        </w:rPr>
+        <w:t xml:space="preserve">filter</w:t>
+      </w:r>
+      <w:r>
+        <w:rPr>
+          <w:rStyle w:val="NormalTok"/>
+        </w:rPr>
+        <w:t xml:space="preserve">(distance</w:t>
+      </w:r>
+      <w:r>
+        <w:rPr>
+          <w:rStyle w:val="SpecialCharTok"/>
+        </w:rPr>
+        <w:t xml:space="preserve">==</w:t>
+      </w:r>
+      <w:r>
+        <w:rPr>
+          <w:rStyle w:val="DecValTok"/>
+        </w:rPr>
+        <w:t xml:space="preserve">300</w:t>
+      </w:r>
+      <w:r>
+        <w:rPr>
+          <w:rStyle w:val="NormalTok"/>
+        </w:rPr>
+        <w:t xml:space="preserve">)</w:t>
+      </w:r>
+    </w:p>
+    <w:p>
+      <w:pPr>
+        <w:pStyle w:val="SourceCode"/>
+      </w:pPr>
+      <w:r>
+        <w:rPr>
+          <w:rStyle w:val="VerbatimChar"/>
+        </w:rPr>
+        <w:t xml:space="preserve">## # A tibble: 1 × 2</w:t>
+      </w:r>
+      <w:r>
+        <w:br/>
+      </w:r>
+      <w:r>
+        <w:rPr>
+          <w:rStyle w:val="VerbatimChar"/>
+        </w:rPr>
+        <w:t xml:space="preserve">##   distance Probability</w:t>
+      </w:r>
+      <w:r>
+        <w:br/>
+      </w:r>
+      <w:r>
+        <w:rPr>
+          <w:rStyle w:val="VerbatimChar"/>
+        </w:rPr>
+        <w:t xml:space="preserve">##      &lt;dbl&gt;       &lt;dbl&gt;</w:t>
+      </w:r>
+      <w:r>
+        <w:br/>
+      </w:r>
+      <w:r>
+        <w:rPr>
+          <w:rStyle w:val="VerbatimChar"/>
+        </w:rPr>
+        <w:t xml:space="preserve">## 1      300    0.000555</w:t>
+      </w:r>
+    </w:p>
+    <w:p>
+      <w:pPr>
+        <w:pStyle w:val="SourceCode"/>
+      </w:pPr>
+      <w:r>
+        <w:rPr>
+          <w:rStyle w:val="FunctionTok"/>
+        </w:rPr>
+        <w:t xml:space="preserve">ggplot</w:t>
+      </w:r>
+      <w:r>
+        <w:rPr>
+          <w:rStyle w:val="NormalTok"/>
+        </w:rPr>
+        <w:t xml:space="preserve">(</w:t>
+      </w:r>
+      <w:r>
+        <w:rPr>
+          <w:rStyle w:val="AttributeTok"/>
+        </w:rPr>
+        <w:t xml:space="preserve">data=</w:t>
+      </w:r>
+      <w:r>
+        <w:rPr>
+          <w:rStyle w:val="NormalTok"/>
+        </w:rPr>
+        <w:t xml:space="preserve">dispersal, </w:t>
+      </w:r>
+      <w:r>
+        <w:rPr>
+          <w:rStyle w:val="FunctionTok"/>
+        </w:rPr>
+        <w:t xml:space="preserve">aes</w:t>
+      </w:r>
+      <w:r>
+        <w:rPr>
+          <w:rStyle w:val="NormalTok"/>
+        </w:rPr>
+        <w:t xml:space="preserve">(</w:t>
+      </w:r>
+      <w:r>
+        <w:rPr>
+          <w:rStyle w:val="AttributeTok"/>
+        </w:rPr>
+        <w:t xml:space="preserve">x=</w:t>
+      </w:r>
+      <w:r>
+        <w:rPr>
+          <w:rStyle w:val="NormalTok"/>
+        </w:rPr>
+        <w:t xml:space="preserve">d, </w:t>
+      </w:r>
+      <w:r>
+        <w:rPr>
+          <w:rStyle w:val="AttributeTok"/>
+        </w:rPr>
+        <w:t xml:space="preserve">y=</w:t>
+      </w:r>
+      <w:r>
+        <w:rPr>
+          <w:rStyle w:val="NormalTok"/>
+        </w:rPr>
+        <w:t xml:space="preserve">NegExp))</w:t>
+      </w:r>
+      <w:r>
+        <w:rPr>
+          <w:rStyle w:val="SpecialCharTok"/>
+        </w:rPr>
+        <w:t xml:space="preserve">+</w:t>
+      </w:r>
+      <w:r>
+        <w:br/>
+      </w:r>
+      <w:r>
+        <w:rPr>
+          <w:rStyle w:val="NormalTok"/>
+        </w:rPr>
+        <w:t xml:space="preserve">  </w:t>
+      </w:r>
+      <w:r>
+        <w:rPr>
+          <w:rStyle w:val="FunctionTok"/>
+        </w:rPr>
+        <w:t xml:space="preserve">geom_line</w:t>
+      </w:r>
+      <w:r>
+        <w:rPr>
+          <w:rStyle w:val="NormalTok"/>
+        </w:rPr>
+        <w:t xml:space="preserve">()</w:t>
+      </w:r>
+      <w:r>
+        <w:rPr>
+          <w:rStyle w:val="SpecialCharTok"/>
+        </w:rPr>
+        <w:t xml:space="preserve">+</w:t>
+      </w:r>
+      <w:r>
+        <w:br/>
+      </w:r>
+      <w:r>
+        <w:rPr>
+          <w:rStyle w:val="NormalTok"/>
+        </w:rPr>
+        <w:t xml:space="preserve">  </w:t>
+      </w:r>
+      <w:r>
+        <w:rPr>
+          <w:rStyle w:val="FunctionTok"/>
+        </w:rPr>
+        <w:t xml:space="preserve">scale_y_continuous</w:t>
+      </w:r>
+      <w:r>
+        <w:rPr>
+          <w:rStyle w:val="NormalTok"/>
+        </w:rPr>
+        <w:t xml:space="preserve">(</w:t>
+      </w:r>
+      <w:r>
+        <w:rPr>
+          <w:rStyle w:val="AttributeTok"/>
+        </w:rPr>
+        <w:t xml:space="preserve">trans =</w:t>
+      </w:r>
+      <w:r>
+        <w:rPr>
+          <w:rStyle w:val="NormalTok"/>
+        </w:rPr>
+        <w:t xml:space="preserve"> </w:t>
+      </w:r>
+      <w:r>
+        <w:rPr>
+          <w:rStyle w:val="StringTok"/>
+        </w:rPr>
+        <w:t xml:space="preserve">"sqrt"</w:t>
+      </w:r>
+      <w:r>
+        <w:rPr>
+          <w:rStyle w:val="NormalTok"/>
+        </w:rPr>
+        <w:t xml:space="preserve">, </w:t>
+      </w:r>
+      <w:r>
+        <w:br/>
+      </w:r>
+      <w:r>
+        <w:rPr>
+          <w:rStyle w:val="NormalTok"/>
+        </w:rPr>
+        <w:t xml:space="preserve">                    </w:t>
+      </w:r>
+      <w:r>
+        <w:rPr>
+          <w:rStyle w:val="CommentTok"/>
+        </w:rPr>
+        <w:t xml:space="preserve"># breaks=c(0.000000001,0.00001, 0.001, 0.01, 0.05)</w:t>
+      </w:r>
+      <w:r>
+        <w:br/>
+      </w:r>
+      <w:r>
+        <w:rPr>
+          <w:rStyle w:val="NormalTok"/>
+        </w:rPr>
+        <w:t xml:space="preserve">                     )</w:t>
+      </w:r>
+      <w:r>
+        <w:rPr>
+          <w:rStyle w:val="SpecialCharTok"/>
+        </w:rPr>
+        <w:t xml:space="preserve">+</w:t>
+      </w:r>
+      <w:r>
+        <w:br/>
+      </w:r>
+      <w:r>
+        <w:rPr>
+          <w:rStyle w:val="NormalTok"/>
+        </w:rPr>
+        <w:t xml:space="preserve">  </w:t>
+      </w:r>
+      <w:r>
+        <w:rPr>
+          <w:rStyle w:val="FunctionTok"/>
+        </w:rPr>
+        <w:t xml:space="preserve">xlab</w:t>
+      </w:r>
+      <w:r>
+        <w:rPr>
+          <w:rStyle w:val="NormalTok"/>
+        </w:rPr>
+        <w:t xml:space="preserve">(</w:t>
+      </w:r>
+      <w:r>
+        <w:rPr>
+          <w:rStyle w:val="StringTok"/>
+        </w:rPr>
+        <w:t xml:space="preserve">"distance in meters"</w:t>
+      </w:r>
+      <w:r>
+        <w:rPr>
+          <w:rStyle w:val="NormalTok"/>
+        </w:rPr>
+        <w:t xml:space="preserve">)</w:t>
+      </w:r>
+      <w:r>
+        <w:rPr>
+          <w:rStyle w:val="SpecialCharTok"/>
+        </w:rPr>
+        <w:t xml:space="preserve">+</w:t>
+      </w:r>
+      <w:r>
+        <w:br/>
+      </w:r>
+      <w:r>
+        <w:rPr>
+          <w:rStyle w:val="NormalTok"/>
+        </w:rPr>
+        <w:t xml:space="preserve">  </w:t>
+      </w:r>
+      <w:r>
+        <w:rPr>
+          <w:rStyle w:val="FunctionTok"/>
+        </w:rPr>
+        <w:t xml:space="preserve">ylab</w:t>
+      </w:r>
+      <w:r>
+        <w:rPr>
+          <w:rStyle w:val="NormalTok"/>
+        </w:rPr>
+        <w:t xml:space="preserve">(</w:t>
+      </w:r>
+      <w:r>
+        <w:rPr>
+          <w:rStyle w:val="StringTok"/>
+        </w:rPr>
+        <w:t xml:space="preserve">"Probability of dispersal"</w:t>
+      </w:r>
+      <w:r>
+        <w:rPr>
+          <w:rStyle w:val="NormalTok"/>
+        </w:rPr>
+        <w:t xml:space="preserve">)</w:t>
+      </w:r>
+    </w:p>
+    <w:p>
+      <w:pPr>
         <w:pStyle w:val="CaptionedFigure"/>
       </w:pPr>
       <w:r>
         <w:drawing>
           <wp:inline>
-            <wp:extent cx="4620126" cy="3696101"/>
+            <wp:extent cx="5334000" cy="5334000"/>
             <wp:effectExtent b="0" l="0" r="0" t="0"/>
-            <wp:docPr descr="Chilean needle grass records (red points) overlayed on farms with the corresponding ecoclimatic index." title="" id="1" name="Picture"/>
+            <wp:docPr descr="Dispersal kernel negative exponential" title="" id="32" name="Picture"/>
             <a:graphic>
               <a:graphicData uri="http://schemas.openxmlformats.org/drawingml/2006/picture">
                 <pic:pic>
                   <pic:nvPicPr>
-                    <pic:cNvPr descr="CNG_INA_files/figure-docx/CNG%20points%20with%20Avg%20EI-1.png" id="0" name="Picture"/>
+                    <pic:cNvPr descr="CNG_INA_files/figure-docx/dispersal%20kernal-1.png" id="33" name="Picture"/>
                     <pic:cNvPicPr>
                       <a:picLocks noChangeArrowheads="1" noChangeAspect="1"/>
                     </pic:cNvPicPr>
                   </pic:nvPicPr>
                   <pic:blipFill>
-                    <a:blip r:embed="rId24"/>
-                    <a:stretch>
-                      <a:fillRect/>
-                    </a:stretch>
-                  </pic:blipFill>
-                  <pic:spPr bwMode="auto">
-                    <a:xfrm>
-                      <a:off x="0" y="0"/>
-                      <a:ext cx="4620126" cy="3696101"/>
-                    </a:xfrm>
-                    <a:prstGeom prst="rect">
-                      <a:avLst/>
-                    </a:prstGeom>
-                    <a:noFill/>
-                    <a:ln w="9525">
-                      <a:noFill/>
-                      <a:headEnd/>
-                      <a:tailEnd/>
-                    </a:ln>
-                  </pic:spPr>
-                </pic:pic>
-              </a:graphicData>
-            </a:graphic>
-          </wp:inline>
-        </w:drawing>
-      </w:r>
-    </w:p>
-    <w:p>
-      <w:pPr>
-        <w:pStyle w:val="ImageCaption"/>
-      </w:pPr>
-      <w:r>
-        <w:t xml:space="preserve">Chilean needle grass records (red points) overlayed on farms with the corresponding ecoclimatic index.</w:t>
-      </w:r>
-    </w:p>
-    <w:p>
-      <w:pPr>
-        <w:pStyle w:val="BodyText"/>
-      </w:pPr>
-      <w:r>
-        <w:t xml:space="preserve">The next step is to make a distance matrix, using polygons. Centroids would be simpler but using them to estimate farm to farm distances does not address farms that share a boundary. The goal is to use a dispersal kernel that takes into account farm distances a the boundary.</w:t>
-      </w:r>
-    </w:p>
-    <w:p>
-      <w:pPr>
-        <w:pStyle w:val="SourceCode"/>
-      </w:pPr>
-      <w:r>
-        <w:rPr>
-          <w:rStyle w:val="CommentTok"/>
-        </w:rPr>
-        <w:t xml:space="preserve">#gDistance seems to require this other format</w:t>
-      </w:r>
-      <w:r>
-        <w:br/>
-      </w:r>
-      <w:r>
-        <w:rPr>
-          <w:rStyle w:val="NormalTok"/>
-        </w:rPr>
-        <w:t xml:space="preserve">For_distance </w:t>
-      </w:r>
-      <w:r>
-        <w:rPr>
-          <w:rStyle w:val="OtherTok"/>
-        </w:rPr>
-        <w:t xml:space="preserve">&lt;-</w:t>
-      </w:r>
-      <w:r>
-        <w:rPr>
-          <w:rStyle w:val="FunctionTok"/>
-        </w:rPr>
-        <w:t xml:space="preserve">as_Spatial</w:t>
-      </w:r>
-      <w:r>
-        <w:rPr>
-          <w:rStyle w:val="NormalTok"/>
-        </w:rPr>
-        <w:t xml:space="preserve">(HB.wgs84v2)</w:t>
-      </w:r>
-      <w:r>
-        <w:br/>
-      </w:r>
-      <w:r>
-        <w:rPr>
-          <w:rStyle w:val="NormalTok"/>
-        </w:rPr>
-        <w:t xml:space="preserve">For_distance </w:t>
-      </w:r>
-      <w:r>
-        <w:rPr>
-          <w:rStyle w:val="OtherTok"/>
-        </w:rPr>
-        <w:t xml:space="preserve">&lt;-</w:t>
-      </w:r>
-      <w:r>
-        <w:rPr>
-          <w:rStyle w:val="FunctionTok"/>
-        </w:rPr>
-        <w:t xml:space="preserve">spTransform</w:t>
-      </w:r>
-      <w:r>
-        <w:rPr>
-          <w:rStyle w:val="NormalTok"/>
-        </w:rPr>
-        <w:t xml:space="preserve">(For_distance, </w:t>
-      </w:r>
-      <w:r>
-        <w:rPr>
-          <w:rStyle w:val="FunctionTok"/>
-        </w:rPr>
-        <w:t xml:space="preserve">CRS</w:t>
-      </w:r>
-      <w:r>
-        <w:rPr>
-          <w:rStyle w:val="NormalTok"/>
-        </w:rPr>
-        <w:t xml:space="preserve">(</w:t>
-      </w:r>
-      <w:r>
-        <w:rPr>
-          <w:rStyle w:val="StringTok"/>
-        </w:rPr>
-        <w:t xml:space="preserve">"+proj=utm +zone=60 +south +datum=WGS84 +units=m +no_defs"</w:t>
-      </w:r>
-      <w:r>
-        <w:rPr>
-          <w:rStyle w:val="NormalTok"/>
-        </w:rPr>
-        <w:t xml:space="preserve">))</w:t>
-      </w:r>
-      <w:r>
-        <w:br/>
-      </w:r>
-      <w:r>
-        <w:br/>
-      </w:r>
-      <w:r>
-        <w:rPr>
-          <w:rStyle w:val="CommentTok"/>
-        </w:rPr>
-        <w:t xml:space="preserve">#summary(For_distance)</w:t>
-      </w:r>
-      <w:r>
-        <w:br/>
-      </w:r>
-      <w:r>
-        <w:br/>
-      </w:r>
-      <w:r>
-        <w:rPr>
-          <w:rStyle w:val="CommentTok"/>
-        </w:rPr>
-        <w:t xml:space="preserve"># #distance matrix all farms</w:t>
-      </w:r>
-      <w:r>
-        <w:br/>
-      </w:r>
-      <w:r>
-        <w:rPr>
-          <w:rStyle w:val="NormalTok"/>
-        </w:rPr>
-        <w:t xml:space="preserve">Farm_Dist_Mat_HB</w:t>
-      </w:r>
-      <w:r>
-        <w:rPr>
-          <w:rStyle w:val="OtherTok"/>
-        </w:rPr>
-        <w:t xml:space="preserve">&lt;-</w:t>
-      </w:r>
-      <w:r>
-        <w:rPr>
-          <w:rStyle w:val="FunctionTok"/>
-        </w:rPr>
-        <w:t xml:space="preserve">gDistance</w:t>
-      </w:r>
-      <w:r>
-        <w:rPr>
-          <w:rStyle w:val="NormalTok"/>
-        </w:rPr>
-        <w:t xml:space="preserve">(For_distance, </w:t>
-      </w:r>
-      <w:r>
-        <w:rPr>
-          <w:rStyle w:val="AttributeTok"/>
-        </w:rPr>
-        <w:t xml:space="preserve">byid =</w:t>
-      </w:r>
-      <w:r>
-        <w:rPr>
-          <w:rStyle w:val="NormalTok"/>
-        </w:rPr>
-        <w:t xml:space="preserve"> </w:t>
-      </w:r>
-      <w:r>
-        <w:rPr>
-          <w:rStyle w:val="ConstantTok"/>
-        </w:rPr>
-        <w:t xml:space="preserve">TRUE</w:t>
-      </w:r>
-      <w:r>
-        <w:rPr>
-          <w:rStyle w:val="NormalTok"/>
-        </w:rPr>
-        <w:t xml:space="preserve">)</w:t>
-      </w:r>
-      <w:r>
-        <w:br/>
-      </w:r>
-      <w:r>
-        <w:rPr>
-          <w:rStyle w:val="CommentTok"/>
-        </w:rPr>
-        <w:t xml:space="preserve">#row.names(Farm_Dist_Mat_HB)</w:t>
-      </w:r>
-      <w:r>
-        <w:br/>
-      </w:r>
-      <w:r>
-        <w:br/>
-      </w:r>
-      <w:r>
-        <w:rPr>
-          <w:rStyle w:val="NormalTok"/>
-        </w:rPr>
-        <w:t xml:space="preserve">farm_ids</w:t>
-      </w:r>
-      <w:r>
-        <w:rPr>
-          <w:rStyle w:val="OtherTok"/>
-        </w:rPr>
-        <w:t xml:space="preserve">&lt;-</w:t>
-      </w:r>
-      <w:r>
-        <w:rPr>
-          <w:rStyle w:val="NormalTok"/>
-        </w:rPr>
-        <w:t xml:space="preserve">HB.wgs84v2</w:t>
-      </w:r>
-      <w:r>
-        <w:rPr>
-          <w:rStyle w:val="SpecialCharTok"/>
-        </w:rPr>
-        <w:t xml:space="preserve">$</w:t>
-      </w:r>
-      <w:r>
-        <w:rPr>
-          <w:rStyle w:val="NormalTok"/>
-        </w:rPr>
-        <w:t xml:space="preserve">farm_id</w:t>
-      </w:r>
-      <w:r>
-        <w:br/>
-      </w:r>
-      <w:r>
-        <w:br/>
-      </w:r>
-      <w:r>
-        <w:rPr>
-          <w:rStyle w:val="FunctionTok"/>
-        </w:rPr>
-        <w:t xml:space="preserve">rownames</w:t>
-      </w:r>
-      <w:r>
-        <w:rPr>
-          <w:rStyle w:val="NormalTok"/>
-        </w:rPr>
-        <w:t xml:space="preserve">(Farm_Dist_Mat_HB) </w:t>
-      </w:r>
-      <w:r>
-        <w:rPr>
-          <w:rStyle w:val="OtherTok"/>
-        </w:rPr>
-        <w:t xml:space="preserve">&lt;-</w:t>
-      </w:r>
-      <w:r>
-        <w:rPr>
-          <w:rStyle w:val="NormalTok"/>
-        </w:rPr>
-        <w:t xml:space="preserve"> farm_ids</w:t>
-      </w:r>
-      <w:r>
-        <w:br/>
-      </w:r>
-      <w:r>
-        <w:rPr>
-          <w:rStyle w:val="FunctionTok"/>
-        </w:rPr>
-        <w:t xml:space="preserve">colnames</w:t>
-      </w:r>
-      <w:r>
-        <w:rPr>
-          <w:rStyle w:val="NormalTok"/>
-        </w:rPr>
-        <w:t xml:space="preserve">(Farm_Dist_Mat_HB) </w:t>
-      </w:r>
-      <w:r>
-        <w:rPr>
-          <w:rStyle w:val="OtherTok"/>
-        </w:rPr>
-        <w:t xml:space="preserve">&lt;-</w:t>
-      </w:r>
-      <w:r>
-        <w:rPr>
-          <w:rStyle w:val="NormalTok"/>
-        </w:rPr>
-        <w:t xml:space="preserve"> farm_ids</w:t>
-      </w:r>
-      <w:r>
-        <w:br/>
-      </w:r>
-      <w:r>
-        <w:rPr>
-          <w:rStyle w:val="NormalTok"/>
-        </w:rPr>
-        <w:t xml:space="preserve">dist_mat_farm</w:t>
-      </w:r>
-      <w:r>
-        <w:rPr>
-          <w:rStyle w:val="OtherTok"/>
-        </w:rPr>
-        <w:t xml:space="preserve">&lt;-</w:t>
-      </w:r>
-      <w:r>
-        <w:rPr>
-          <w:rStyle w:val="FunctionTok"/>
-        </w:rPr>
-        <w:t xml:space="preserve">as.matrix</w:t>
-      </w:r>
-      <w:r>
-        <w:rPr>
-          <w:rStyle w:val="NormalTok"/>
-        </w:rPr>
-        <w:t xml:space="preserve">(Farm_Dist_Mat_HB)</w:t>
-      </w:r>
-      <w:r>
-        <w:br/>
-      </w:r>
-      <w:r>
-        <w:rPr>
-          <w:rStyle w:val="FunctionTok"/>
-        </w:rPr>
-        <w:t xml:space="preserve">saveRDS</w:t>
-      </w:r>
-      <w:r>
-        <w:rPr>
-          <w:rStyle w:val="NormalTok"/>
-        </w:rPr>
-        <w:t xml:space="preserve">(dist_mat_farm, </w:t>
-      </w:r>
-      <w:r>
-        <w:rPr>
-          <w:rStyle w:val="StringTok"/>
-        </w:rPr>
-        <w:t xml:space="preserve">"Inputs/dist_mat_farm.rds"</w:t>
-      </w:r>
-      <w:r>
-        <w:rPr>
-          <w:rStyle w:val="NormalTok"/>
-        </w:rPr>
-        <w:t xml:space="preserve">)</w:t>
-      </w:r>
-      <w:r>
-        <w:br/>
-      </w:r>
-      <w:r>
-        <w:rPr>
-          <w:rStyle w:val="CommentTok"/>
-        </w:rPr>
-        <w:t xml:space="preserve">#write.csv(Farm_Dist_Mat_HB, "Inputs/dist_mat_farm.csv")</w:t>
-      </w:r>
-    </w:p>
-    <w:bookmarkStart w:id="26" w:name="dispersal-kernel"/>
-    <w:p>
-      <w:pPr>
-        <w:pStyle w:val="Heading3"/>
-      </w:pPr>
-      <w:r>
-        <w:t xml:space="preserve">Dispersal kernel</w:t>
-      </w:r>
-    </w:p>
-    <w:p>
-      <w:pPr>
-        <w:pStyle w:val="FirstParagraph"/>
-      </w:pPr>
-      <w:r>
-        <w:t xml:space="preserve">This graphs a negative exponential dispersal kernel but such that dispersal near 0 is not 100%. Instead we set it at 1/20 based on the idea that seed dispersal between adjacent farms is not zero (but once every 20 years). The plant produces seed once per year and is mainly dispersed within farm by farmer equipment, grazing animals moving on wool or hooves (gut passage is not proven). Between farms dispersal is mainly from livestock movement, hay or possibly silage and historically from contaminated seed (rare now). Then we set up the adjacency matrix based on the probability of dispersal based on distance between nodes/farms.</w:t>
-      </w:r>
-    </w:p>
-    <w:p>
-      <w:pPr>
-        <w:pStyle w:val="SourceCode"/>
-      </w:pPr>
-      <w:r>
-        <w:rPr>
-          <w:rStyle w:val="NormalTok"/>
-        </w:rPr>
-        <w:t xml:space="preserve">d</w:t>
-      </w:r>
-      <w:r>
-        <w:rPr>
-          <w:rStyle w:val="OtherTok"/>
-        </w:rPr>
-        <w:t xml:space="preserve">&lt;-</w:t>
-      </w:r>
-      <w:r>
-        <w:rPr>
-          <w:rStyle w:val="FunctionTok"/>
-        </w:rPr>
-        <w:t xml:space="preserve">seq</w:t>
-      </w:r>
-      <w:r>
-        <w:rPr>
-          <w:rStyle w:val="NormalTok"/>
-        </w:rPr>
-        <w:t xml:space="preserve">(</w:t>
-      </w:r>
-      <w:r>
-        <w:rPr>
-          <w:rStyle w:val="AttributeTok"/>
-        </w:rPr>
-        <w:t xml:space="preserve">from=</w:t>
-      </w:r>
-      <w:r>
-        <w:rPr>
-          <w:rStyle w:val="FloatTok"/>
-        </w:rPr>
-        <w:t xml:space="preserve">0.5</w:t>
-      </w:r>
-      <w:r>
-        <w:rPr>
-          <w:rStyle w:val="NormalTok"/>
-        </w:rPr>
-        <w:t xml:space="preserve">, </w:t>
-      </w:r>
-      <w:r>
-        <w:rPr>
-          <w:rStyle w:val="AttributeTok"/>
-        </w:rPr>
-        <w:t xml:space="preserve">to=</w:t>
-      </w:r>
-      <w:r>
-        <w:rPr>
-          <w:rStyle w:val="DecValTok"/>
-        </w:rPr>
-        <w:t xml:space="preserve">2000</w:t>
-      </w:r>
-      <w:r>
-        <w:rPr>
-          <w:rStyle w:val="NormalTok"/>
-        </w:rPr>
-        <w:t xml:space="preserve">, </w:t>
-      </w:r>
-      <w:r>
-        <w:rPr>
-          <w:rStyle w:val="AttributeTok"/>
-        </w:rPr>
-        <w:t xml:space="preserve">by=</w:t>
-      </w:r>
-      <w:r>
-        <w:rPr>
-          <w:rStyle w:val="FloatTok"/>
-        </w:rPr>
-        <w:t xml:space="preserve">0.5</w:t>
-      </w:r>
-      <w:r>
-        <w:rPr>
-          <w:rStyle w:val="NormalTok"/>
-        </w:rPr>
-        <w:t xml:space="preserve">)</w:t>
-      </w:r>
-      <w:r>
-        <w:br/>
-      </w:r>
-      <w:r>
-        <w:rPr>
-          <w:rStyle w:val="NormalTok"/>
-        </w:rPr>
-        <w:t xml:space="preserve">lmda</w:t>
-      </w:r>
-      <w:r>
-        <w:rPr>
-          <w:rStyle w:val="OtherTok"/>
-        </w:rPr>
-        <w:t xml:space="preserve">=</w:t>
-      </w:r>
-      <w:r>
-        <w:rPr>
-          <w:rStyle w:val="FloatTok"/>
-        </w:rPr>
-        <w:t xml:space="preserve">0.01</w:t>
-      </w:r>
-      <w:r>
-        <w:br/>
-      </w:r>
-      <w:r>
-        <w:rPr>
-          <w:rStyle w:val="NormalTok"/>
-        </w:rPr>
-        <w:t xml:space="preserve">thresh</w:t>
-      </w:r>
-      <w:r>
-        <w:rPr>
-          <w:rStyle w:val="OtherTok"/>
-        </w:rPr>
-        <w:t xml:space="preserve">=</w:t>
-      </w:r>
-      <w:r>
-        <w:rPr>
-          <w:rStyle w:val="DecValTok"/>
-        </w:rPr>
-        <w:t xml:space="preserve">1</w:t>
-      </w:r>
-      <w:r>
-        <w:rPr>
-          <w:rStyle w:val="SpecialCharTok"/>
-        </w:rPr>
-        <w:t xml:space="preserve">/</w:t>
-      </w:r>
-      <w:r>
-        <w:rPr>
-          <w:rStyle w:val="DecValTok"/>
-        </w:rPr>
-        <w:t xml:space="preserve">10</w:t>
-      </w:r>
-      <w:r>
-        <w:br/>
-      </w:r>
-      <w:r>
-        <w:rPr>
-          <w:rStyle w:val="NormalTok"/>
-        </w:rPr>
-        <w:t xml:space="preserve">NegExp </w:t>
-      </w:r>
-      <w:r>
-        <w:rPr>
-          <w:rStyle w:val="OtherTok"/>
-        </w:rPr>
-        <w:t xml:space="preserve">&lt;-</w:t>
-      </w:r>
-      <w:r>
-        <w:rPr>
-          <w:rStyle w:val="NormalTok"/>
-        </w:rPr>
-        <w:t xml:space="preserve"> thresh</w:t>
-      </w:r>
-      <w:r>
-        <w:rPr>
-          <w:rStyle w:val="SpecialCharTok"/>
-        </w:rPr>
-        <w:t xml:space="preserve">*</w:t>
-      </w:r>
-      <w:r>
-        <w:rPr>
-          <w:rStyle w:val="FunctionTok"/>
-        </w:rPr>
-        <w:t xml:space="preserve">exp</w:t>
-      </w:r>
-      <w:r>
-        <w:rPr>
-          <w:rStyle w:val="NormalTok"/>
-        </w:rPr>
-        <w:t xml:space="preserve">(</w:t>
-      </w:r>
-      <w:r>
-        <w:rPr>
-          <w:rStyle w:val="SpecialCharTok"/>
-        </w:rPr>
-        <w:t xml:space="preserve">-</w:t>
-      </w:r>
-      <w:r>
-        <w:rPr>
-          <w:rStyle w:val="NormalTok"/>
-        </w:rPr>
-        <w:t xml:space="preserve">lmda </w:t>
-      </w:r>
-      <w:r>
-        <w:rPr>
-          <w:rStyle w:val="SpecialCharTok"/>
-        </w:rPr>
-        <w:t xml:space="preserve">*</w:t>
-      </w:r>
-      <w:r>
-        <w:rPr>
-          <w:rStyle w:val="NormalTok"/>
-        </w:rPr>
-        <w:t xml:space="preserve"> d)</w:t>
-      </w:r>
-      <w:r>
-        <w:br/>
-      </w:r>
-      <w:r>
-        <w:rPr>
-          <w:rStyle w:val="NormalTok"/>
-        </w:rPr>
-        <w:t xml:space="preserve">dispersal</w:t>
-      </w:r>
-      <w:r>
-        <w:rPr>
-          <w:rStyle w:val="OtherTok"/>
-        </w:rPr>
-        <w:t xml:space="preserve">&lt;-</w:t>
-      </w:r>
-      <w:r>
-        <w:rPr>
-          <w:rStyle w:val="FunctionTok"/>
-        </w:rPr>
-        <w:t xml:space="preserve">tibble</w:t>
-      </w:r>
-      <w:r>
-        <w:rPr>
-          <w:rStyle w:val="NormalTok"/>
-        </w:rPr>
-        <w:t xml:space="preserve">(</w:t>
-      </w:r>
-      <w:r>
-        <w:rPr>
-          <w:rStyle w:val="AttributeTok"/>
-        </w:rPr>
-        <w:t xml:space="preserve">distance=</w:t>
-      </w:r>
-      <w:r>
-        <w:rPr>
-          <w:rStyle w:val="NormalTok"/>
-        </w:rPr>
-        <w:t xml:space="preserve">d, </w:t>
-      </w:r>
-      <w:r>
-        <w:rPr>
-          <w:rStyle w:val="AttributeTok"/>
-        </w:rPr>
-        <w:t xml:space="preserve">Probability=</w:t>
-      </w:r>
-      <w:r>
-        <w:rPr>
-          <w:rStyle w:val="NormalTok"/>
-        </w:rPr>
-        <w:t xml:space="preserve">NegExp)</w:t>
-      </w:r>
-      <w:r>
-        <w:br/>
-      </w:r>
-      <w:r>
-        <w:rPr>
-          <w:rStyle w:val="CommentTok"/>
-        </w:rPr>
-        <w:t xml:space="preserve">#probability of dispersal at 1500m</w:t>
-      </w:r>
-      <w:r>
-        <w:br/>
-      </w:r>
-      <w:r>
-        <w:rPr>
-          <w:rStyle w:val="NormalTok"/>
-        </w:rPr>
-        <w:t xml:space="preserve">dispersal[</w:t>
-      </w:r>
-      <w:r>
-        <w:rPr>
-          <w:rStyle w:val="DecValTok"/>
-        </w:rPr>
-        <w:t xml:space="preserve">3000</w:t>
-      </w:r>
-      <w:r>
-        <w:rPr>
-          <w:rStyle w:val="NormalTok"/>
-        </w:rPr>
-        <w:t xml:space="preserve">,]</w:t>
-      </w:r>
-    </w:p>
-    <w:p>
-      <w:pPr>
-        <w:pStyle w:val="SourceCode"/>
-      </w:pPr>
-      <w:r>
-        <w:rPr>
-          <w:rStyle w:val="VerbatimChar"/>
-        </w:rPr>
-        <w:t xml:space="preserve">## # A tibble: 1 x 2</w:t>
-      </w:r>
-      <w:r>
-        <w:br/>
-      </w:r>
-      <w:r>
-        <w:rPr>
-          <w:rStyle w:val="VerbatimChar"/>
-        </w:rPr>
-        <w:t xml:space="preserve">##   distance  Probability</w:t>
-      </w:r>
-      <w:r>
-        <w:br/>
-      </w:r>
-      <w:r>
-        <w:rPr>
-          <w:rStyle w:val="VerbatimChar"/>
-        </w:rPr>
-        <w:t xml:space="preserve">##      &lt;dbl&gt;        &lt;dbl&gt;</w:t>
-      </w:r>
-      <w:r>
-        <w:br/>
-      </w:r>
-      <w:r>
-        <w:rPr>
-          <w:rStyle w:val="VerbatimChar"/>
-        </w:rPr>
-        <w:t xml:space="preserve">## 1     1500 0.0000000306</w:t>
-      </w:r>
-    </w:p>
-    <w:p>
-      <w:pPr>
-        <w:pStyle w:val="SourceCode"/>
-      </w:pPr>
-      <w:r>
-        <w:rPr>
-          <w:rStyle w:val="CommentTok"/>
-        </w:rPr>
-        <w:t xml:space="preserve">#probability of dispersal at 159m</w:t>
-      </w:r>
-      <w:r>
-        <w:br/>
-      </w:r>
-      <w:r>
-        <w:rPr>
-          <w:rStyle w:val="NormalTok"/>
-        </w:rPr>
-        <w:t xml:space="preserve">dispersal[</w:t>
-      </w:r>
-      <w:r>
-        <w:rPr>
-          <w:rStyle w:val="DecValTok"/>
-        </w:rPr>
-        <w:t xml:space="preserve">300</w:t>
-      </w:r>
-      <w:r>
-        <w:rPr>
-          <w:rStyle w:val="NormalTok"/>
-        </w:rPr>
-        <w:t xml:space="preserve">,]</w:t>
-      </w:r>
-    </w:p>
-    <w:p>
-      <w:pPr>
-        <w:pStyle w:val="SourceCode"/>
-      </w:pPr>
-      <w:r>
-        <w:rPr>
-          <w:rStyle w:val="VerbatimChar"/>
-        </w:rPr>
-        <w:t xml:space="preserve">## # A tibble: 1 x 2</w:t>
-      </w:r>
-      <w:r>
-        <w:br/>
-      </w:r>
-      <w:r>
-        <w:rPr>
-          <w:rStyle w:val="VerbatimChar"/>
-        </w:rPr>
-        <w:t xml:space="preserve">##   distance Probability</w:t>
-      </w:r>
-      <w:r>
-        <w:br/>
-      </w:r>
-      <w:r>
-        <w:rPr>
-          <w:rStyle w:val="VerbatimChar"/>
-        </w:rPr>
-        <w:t xml:space="preserve">##      &lt;dbl&gt;       &lt;dbl&gt;</w:t>
-      </w:r>
-      <w:r>
-        <w:br/>
-      </w:r>
-      <w:r>
-        <w:rPr>
-          <w:rStyle w:val="VerbatimChar"/>
-        </w:rPr>
-        <w:t xml:space="preserve">## 1      150      0.0223</w:t>
-      </w:r>
-    </w:p>
-    <w:p>
-      <w:pPr>
-        <w:pStyle w:val="SourceCode"/>
-      </w:pPr>
-      <w:r>
-        <w:rPr>
-          <w:rStyle w:val="FunctionTok"/>
-        </w:rPr>
-        <w:t xml:space="preserve">ggplot</w:t>
-      </w:r>
-      <w:r>
-        <w:rPr>
-          <w:rStyle w:val="NormalTok"/>
-        </w:rPr>
-        <w:t xml:space="preserve">(</w:t>
-      </w:r>
-      <w:r>
-        <w:rPr>
-          <w:rStyle w:val="AttributeTok"/>
-        </w:rPr>
-        <w:t xml:space="preserve">data=</w:t>
-      </w:r>
-      <w:r>
-        <w:rPr>
-          <w:rStyle w:val="NormalTok"/>
-        </w:rPr>
-        <w:t xml:space="preserve">dispersal, </w:t>
-      </w:r>
-      <w:r>
-        <w:rPr>
-          <w:rStyle w:val="FunctionTok"/>
-        </w:rPr>
-        <w:t xml:space="preserve">aes</w:t>
-      </w:r>
-      <w:r>
-        <w:rPr>
-          <w:rStyle w:val="NormalTok"/>
-        </w:rPr>
-        <w:t xml:space="preserve">(</w:t>
-      </w:r>
-      <w:r>
-        <w:rPr>
-          <w:rStyle w:val="AttributeTok"/>
-        </w:rPr>
-        <w:t xml:space="preserve">x=</w:t>
-      </w:r>
-      <w:r>
-        <w:rPr>
-          <w:rStyle w:val="NormalTok"/>
-        </w:rPr>
-        <w:t xml:space="preserve">d, </w:t>
-      </w:r>
-      <w:r>
-        <w:rPr>
-          <w:rStyle w:val="AttributeTok"/>
-        </w:rPr>
-        <w:t xml:space="preserve">y=</w:t>
-      </w:r>
-      <w:r>
-        <w:rPr>
-          <w:rStyle w:val="NormalTok"/>
-        </w:rPr>
-        <w:t xml:space="preserve">NegExp))</w:t>
-      </w:r>
-      <w:r>
-        <w:rPr>
-          <w:rStyle w:val="SpecialCharTok"/>
-        </w:rPr>
-        <w:t xml:space="preserve">+</w:t>
-      </w:r>
-      <w:r>
-        <w:br/>
-      </w:r>
-      <w:r>
-        <w:rPr>
-          <w:rStyle w:val="NormalTok"/>
-        </w:rPr>
-        <w:t xml:space="preserve">  </w:t>
-      </w:r>
-      <w:r>
-        <w:rPr>
-          <w:rStyle w:val="FunctionTok"/>
-        </w:rPr>
-        <w:t xml:space="preserve">geom_line</w:t>
-      </w:r>
-      <w:r>
-        <w:rPr>
-          <w:rStyle w:val="NormalTok"/>
-        </w:rPr>
-        <w:t xml:space="preserve">()</w:t>
-      </w:r>
-      <w:r>
-        <w:rPr>
-          <w:rStyle w:val="SpecialCharTok"/>
-        </w:rPr>
-        <w:t xml:space="preserve">+</w:t>
-      </w:r>
-      <w:r>
-        <w:br/>
-      </w:r>
-      <w:r>
-        <w:rPr>
-          <w:rStyle w:val="NormalTok"/>
-        </w:rPr>
-        <w:t xml:space="preserve">  </w:t>
-      </w:r>
-      <w:r>
-        <w:rPr>
-          <w:rStyle w:val="FunctionTok"/>
-        </w:rPr>
-        <w:t xml:space="preserve">scale_y_continuous</w:t>
-      </w:r>
-      <w:r>
-        <w:rPr>
-          <w:rStyle w:val="NormalTok"/>
-        </w:rPr>
-        <w:t xml:space="preserve">(</w:t>
-      </w:r>
-      <w:r>
-        <w:rPr>
-          <w:rStyle w:val="AttributeTok"/>
-        </w:rPr>
-        <w:t xml:space="preserve">trans =</w:t>
-      </w:r>
-      <w:r>
-        <w:rPr>
-          <w:rStyle w:val="NormalTok"/>
-        </w:rPr>
-        <w:t xml:space="preserve"> </w:t>
-      </w:r>
-      <w:r>
-        <w:rPr>
-          <w:rStyle w:val="StringTok"/>
-        </w:rPr>
-        <w:t xml:space="preserve">"sqrt"</w:t>
-      </w:r>
-      <w:r>
-        <w:rPr>
-          <w:rStyle w:val="NormalTok"/>
-        </w:rPr>
-        <w:t xml:space="preserve">, </w:t>
-      </w:r>
-      <w:r>
-        <w:br/>
-      </w:r>
-      <w:r>
-        <w:rPr>
-          <w:rStyle w:val="NormalTok"/>
-        </w:rPr>
-        <w:t xml:space="preserve">                    </w:t>
-      </w:r>
-      <w:r>
-        <w:rPr>
-          <w:rStyle w:val="CommentTok"/>
-        </w:rPr>
-        <w:t xml:space="preserve"># breaks=c(0.000000001,0.00001, 0.001, 0.01, 0.05)</w:t>
-      </w:r>
-      <w:r>
-        <w:br/>
-      </w:r>
-      <w:r>
-        <w:rPr>
-          <w:rStyle w:val="NormalTok"/>
-        </w:rPr>
-        <w:t xml:space="preserve">                     )</w:t>
-      </w:r>
-      <w:r>
-        <w:rPr>
-          <w:rStyle w:val="SpecialCharTok"/>
-        </w:rPr>
-        <w:t xml:space="preserve">+</w:t>
-      </w:r>
-      <w:r>
-        <w:br/>
-      </w:r>
-      <w:r>
-        <w:rPr>
-          <w:rStyle w:val="NormalTok"/>
-        </w:rPr>
-        <w:t xml:space="preserve">  </w:t>
-      </w:r>
-      <w:r>
-        <w:rPr>
-          <w:rStyle w:val="FunctionTok"/>
-        </w:rPr>
-        <w:t xml:space="preserve">xlab</w:t>
-      </w:r>
-      <w:r>
-        <w:rPr>
-          <w:rStyle w:val="NormalTok"/>
-        </w:rPr>
-        <w:t xml:space="preserve">(</w:t>
-      </w:r>
-      <w:r>
-        <w:rPr>
-          <w:rStyle w:val="StringTok"/>
-        </w:rPr>
-        <w:t xml:space="preserve">"distance in meters"</w:t>
-      </w:r>
-      <w:r>
-        <w:rPr>
-          <w:rStyle w:val="NormalTok"/>
-        </w:rPr>
-        <w:t xml:space="preserve">)</w:t>
-      </w:r>
-      <w:r>
-        <w:rPr>
-          <w:rStyle w:val="SpecialCharTok"/>
-        </w:rPr>
-        <w:t xml:space="preserve">+</w:t>
-      </w:r>
-      <w:r>
-        <w:br/>
-      </w:r>
-      <w:r>
-        <w:rPr>
-          <w:rStyle w:val="NormalTok"/>
-        </w:rPr>
-        <w:t xml:space="preserve">  </w:t>
-      </w:r>
-      <w:r>
-        <w:rPr>
-          <w:rStyle w:val="FunctionTok"/>
-        </w:rPr>
-        <w:t xml:space="preserve">ylab</w:t>
-      </w:r>
-      <w:r>
-        <w:rPr>
-          <w:rStyle w:val="NormalTok"/>
-        </w:rPr>
-        <w:t xml:space="preserve">(</w:t>
-      </w:r>
-      <w:r>
-        <w:rPr>
-          <w:rStyle w:val="StringTok"/>
-        </w:rPr>
-        <w:t xml:space="preserve">"Probability of dispersal"</w:t>
-      </w:r>
-      <w:r>
-        <w:rPr>
-          <w:rStyle w:val="NormalTok"/>
-        </w:rPr>
-        <w:t xml:space="preserve">)</w:t>
-      </w:r>
-    </w:p>
-    <w:p>
-      <w:pPr>
-        <w:pStyle w:val="CaptionedFigure"/>
-      </w:pPr>
-      <w:r>
-        <w:drawing>
-          <wp:inline>
-            <wp:extent cx="5334000" cy="5334000"/>
-            <wp:effectExtent b="0" l="0" r="0" t="0"/>
-            <wp:docPr descr="Dispersal kernel negative exponential" title="" id="1" name="Picture"/>
-            <a:graphic>
-              <a:graphicData uri="http://schemas.openxmlformats.org/drawingml/2006/picture">
-                <pic:pic>
-                  <pic:nvPicPr>
-                    <pic:cNvPr descr="CNG_INA_files/figure-docx/dispersal%20kernal-1.png" id="0" name="Picture"/>
-                    <pic:cNvPicPr>
-                      <a:picLocks noChangeArrowheads="1" noChangeAspect="1"/>
-                    </pic:cNvPicPr>
-                  </pic:nvPicPr>
-                  <pic:blipFill>
-                    <a:blip r:embed="rId25"/>
+                    <a:blip r:embed="rId31"/>
                     <a:stretch>
                       <a:fillRect/>
                     </a:stretch>
@@ -2204,9 +2262,9 @@
         <w:t xml:space="preserve">The next step is to set up a INA scenario analysis. With the probability of establishment being penalized by 20% at an Avg_EI of 6 and not at all for an average EI of 40. The management adoption rate could vary between 20 and 80% in increments of 10. Management effectiveness could have a mean of 1/14 and sd of 0.1 - since the seed bank lasts 7 years, and getting rid of it is difficult.</w:t>
       </w:r>
     </w:p>
-    <w:bookmarkEnd w:id="26"/>
-    <w:bookmarkEnd w:id="27"/>
-    <w:bookmarkStart w:id="38" w:name="references"/>
+    <w:bookmarkEnd w:id="34"/>
+    <w:bookmarkEnd w:id="35"/>
+    <w:bookmarkStart w:id="46" w:name="references"/>
     <w:p>
       <w:pPr>
         <w:pStyle w:val="Heading2"/>
@@ -2215,8 +2273,8 @@
         <w:t xml:space="preserve">References</w:t>
       </w:r>
     </w:p>
-    <w:bookmarkStart w:id="37" w:name="refs"/>
-    <w:bookmarkStart w:id="29" w:name="ref-bourdôt2012"/>
+    <w:bookmarkStart w:id="45" w:name="refs"/>
+    <w:bookmarkStart w:id="37" w:name="ref-bourdôt2012"/>
     <w:p>
       <w:pPr>
         <w:pStyle w:val="Bibliography"/>
@@ -2249,7 +2307,7 @@
       <w:r>
         <w:t xml:space="preserve"> </w:t>
       </w:r>
-      <w:hyperlink r:id="rId28">
+      <w:hyperlink r:id="rId36">
         <w:r>
           <w:rPr>
             <w:rStyle w:val="Hyperlink"/>
@@ -2261,8 +2319,8 @@
         <w:t xml:space="preserve">.</w:t>
       </w:r>
     </w:p>
-    <w:bookmarkEnd w:id="29"/>
-    <w:bookmarkStart w:id="31" w:name="ref-connor1993"/>
+    <w:bookmarkEnd w:id="37"/>
+    <w:bookmarkStart w:id="39" w:name="ref-connor1993"/>
     <w:p>
       <w:pPr>
         <w:pStyle w:val="Bibliography"/>
@@ -2311,7 +2369,7 @@
       <w:r>
         <w:t xml:space="preserve"> </w:t>
       </w:r>
-      <w:hyperlink r:id="rId30">
+      <w:hyperlink r:id="rId38">
         <w:r>
           <w:rPr>
             <w:rStyle w:val="Hyperlink"/>
@@ -2323,8 +2381,8 @@
         <w:t xml:space="preserve">.</w:t>
       </w:r>
     </w:p>
-    <w:bookmarkEnd w:id="31"/>
-    <w:bookmarkStart w:id="33" w:name="ref-gardener2003"/>
+    <w:bookmarkEnd w:id="39"/>
+    <w:bookmarkStart w:id="41" w:name="ref-gardener2003"/>
     <w:p>
       <w:pPr>
         <w:pStyle w:val="Bibliography"/>
@@ -2357,7 +2415,7 @@
       <w:r>
         <w:t xml:space="preserve"> </w:t>
       </w:r>
-      <w:hyperlink r:id="rId32">
+      <w:hyperlink r:id="rId40">
         <w:r>
           <w:rPr>
             <w:rStyle w:val="Hyperlink"/>
@@ -2369,8 +2427,8 @@
         <w:t xml:space="preserve">.</w:t>
       </w:r>
     </w:p>
-    <w:bookmarkEnd w:id="33"/>
-    <w:bookmarkStart w:id="35" w:name="ref-garrett2021"/>
+    <w:bookmarkEnd w:id="41"/>
+    <w:bookmarkStart w:id="43" w:name="ref-garrett2021"/>
     <w:p>
       <w:pPr>
         <w:pStyle w:val="Bibliography"/>
@@ -2403,7 +2461,7 @@
       <w:r>
         <w:t xml:space="preserve"> </w:t>
       </w:r>
-      <w:hyperlink r:id="rId34">
+      <w:hyperlink r:id="rId42">
         <w:r>
           <w:rPr>
             <w:rStyle w:val="Hyperlink"/>
@@ -2415,8 +2473,8 @@
         <w:t xml:space="preserve">.</w:t>
       </w:r>
     </w:p>
-    <w:bookmarkEnd w:id="35"/>
-    <w:bookmarkStart w:id="36" w:name="ref-sanson2000"/>
+    <w:bookmarkEnd w:id="43"/>
+    <w:bookmarkStart w:id="44" w:name="ref-sanson2000"/>
     <w:p>
       <w:pPr>
         <w:pStyle w:val="Bibliography"/>
@@ -2437,9 +2495,9 @@
         <w:t xml:space="preserve">In, 61–64. Wallaceville, Upper Hutt: Massey University.</w:t>
       </w:r>
     </w:p>
-    <w:bookmarkEnd w:id="36"/>
-    <w:bookmarkEnd w:id="37"/>
-    <w:bookmarkEnd w:id="38"/>
+    <w:bookmarkEnd w:id="44"/>
+    <w:bookmarkEnd w:id="45"/>
+    <w:bookmarkEnd w:id="46"/>
     <w:sectPr/>
   </w:body>
 </w:document>
@@ -2471,7 +2529,7 @@
 <file path=word/numbering.xml><?xml version="1.0" encoding="utf-8"?>
 <w:numbering xmlns:w="http://schemas.openxmlformats.org/wordprocessingml/2006/main">
   <w:abstractNum w:abstractNumId="990">
-    <w:nsid w:val="2c1ae401"/>
+    <w:nsid w:val="A990"/>
     <w:multiLevelType w:val="multilevel"/>
     <w:lvl w:ilvl="0">
       <w:numFmt w:val="bullet"/>
@@ -2557,10 +2615,10 @@
   <w:docDefaults>
     <w:rPrDefault>
       <w:rPr>
-        <w:rFonts w:asciiTheme="minorHAnsi" w:eastAsiaTheme="minorHAnsi" w:hAnsiTheme="minorHAnsi" w:cstheme="minorBidi"/>
+        <w:rFonts w:asciiTheme="minorHAnsi" w:cstheme="minorBidi" w:eastAsiaTheme="minorHAnsi" w:hAnsiTheme="minorHAnsi"/>
         <w:sz w:val="24"/>
         <w:szCs w:val="24"/>
-        <w:lang w:val="en-US" w:eastAsia="en-US" w:bidi="ar-SA"/>
+        <w:lang w:bidi="ar-SA" w:eastAsia="en-US" w:val="en-US"/>
       </w:rPr>
     </w:rPrDefault>
     <w:pPrDefault>
@@ -2569,35 +2627,35 @@
       </w:pPr>
     </w:pPrDefault>
   </w:docDefaults>
-  <w:latentStyles w:defLockedState="0" w:defUIPriority="0" w:defSemiHidden="0" w:defUnhideWhenUsed="0" w:defQFormat="0" w:count="276"/>
-  <w:style w:type="paragraph" w:default="1" w:styleId="Normal">
+  <w:latentStyles w:count="276" w:defLockedState="0" w:defQFormat="0" w:defSemiHidden="0" w:defUIPriority="0" w:defUnhideWhenUsed="0"/>
+  <w:style w:default="1" w:styleId="Normal" w:type="paragraph">
     <w:name w:val="Normal"/>
     <w:qFormat/>
   </w:style>
-  <w:style w:type="paragraph" w:styleId="BodyText">
+  <w:style w:styleId="BodyText" w:type="paragraph">
     <w:name w:val="Body Text"/>
     <w:basedOn w:val="Normal"/>
     <w:link w:val="BodyTextChar"/>
     <w:pPr>
-      <w:spacing w:before="180" w:after="180"/>
+      <w:spacing w:after="180" w:before="180"/>
     </w:pPr>
     <w:qFormat/>
   </w:style>
-  <w:style w:type="paragraph" w:customStyle="1" w:styleId="FirstParagraph">
+  <w:style w:customStyle="1" w:styleId="FirstParagraph" w:type="paragraph">
     <w:name w:val="First Paragraph"/>
     <w:basedOn w:val="BodyText"/>
     <w:next w:val="BodyText"/>
     <w:qFormat/>
   </w:style>
-  <w:style w:type="paragraph" w:customStyle="1" w:styleId="Compact">
+  <w:style w:customStyle="1" w:styleId="Compact" w:type="paragraph">
     <w:name w:val="Compact"/>
     <w:basedOn w:val="BodyText"/>
     <w:qFormat/>
     <w:pPr>
-      <w:spacing w:before="36" w:after="36"/>
+      <w:spacing w:after="36" w:before="36"/>
     </w:pPr>
   </w:style>
-  <w:style w:type="paragraph" w:styleId="Title">
+  <w:style w:styleId="Title" w:type="paragraph">
     <w:name w:val="Title"/>
     <w:basedOn w:val="Normal"/>
     <w:next w:val="BodyText"/>
@@ -2605,19 +2663,19 @@
     <w:pPr>
       <w:keepNext/>
       <w:keepLines/>
-      <w:spacing w:before="480" w:after="240"/>
+      <w:spacing w:after="240" w:before="480"/>
       <w:jc w:val="center"/>
     </w:pPr>
     <w:rPr>
-      <w:rFonts w:asciiTheme="majorHAnsi" w:eastAsiaTheme="majorEastAsia" w:hAnsiTheme="majorHAnsi" w:cstheme="majorBidi"/>
+      <w:rFonts w:asciiTheme="majorHAnsi" w:cstheme="majorBidi" w:eastAsiaTheme="majorEastAsia" w:hAnsiTheme="majorHAnsi"/>
       <w:b/>
       <w:bCs/>
-      <w:color w:val="345A8A" w:themeColor="accent1" w:themeShade="B5"/>
+      <w:color w:themeColor="accent1" w:themeShade="B5" w:val="345A8A"/>
       <w:sz w:val="36"/>
       <w:szCs w:val="36"/>
     </w:rPr>
   </w:style>
-  <w:style w:type="paragraph" w:styleId="Subtitle">
+  <w:style w:styleId="Subtitle" w:type="paragraph">
     <w:name w:val="Subtitle"/>
     <w:basedOn w:val="Title"/>
     <w:next w:val="BodyText"/>
@@ -2625,7 +2683,7 @@
     <w:pPr>
       <w:keepNext/>
       <w:keepLines/>
-      <w:spacing w:before="240" w:after="240"/>
+      <w:spacing w:after="240" w:before="240"/>
       <w:jc w:val="center"/>
     </w:pPr>
     <w:rPr>
@@ -2633,7 +2691,7 @@
       <w:szCs w:val="30"/>
     </w:rPr>
   </w:style>
-  <w:style w:type="paragraph" w:customStyle="1" w:styleId="Author">
+  <w:style w:customStyle="1" w:styleId="Author" w:type="paragraph">
     <w:name w:val="Author"/>
     <w:next w:val="BodyText"/>
     <w:qFormat/>
@@ -2643,7 +2701,7 @@
       <w:jc w:val="center"/>
     </w:pPr>
   </w:style>
-  <w:style w:type="paragraph" w:styleId="Date">
+  <w:style w:styleId="Date" w:type="paragraph">
     <w:name w:val="Date"/>
     <w:next w:val="BodyText"/>
     <w:qFormat/>
@@ -2653,7 +2711,7 @@
       <w:jc w:val="center"/>
     </w:pPr>
   </w:style>
-  <w:style w:type="paragraph" w:customStyle="1" w:styleId="Abstract">
+  <w:style w:customStyle="1" w:styleId="Abstract" w:type="paragraph">
     <w:name w:val="Abstract"/>
     <w:basedOn w:val="Normal"/>
     <w:next w:val="BodyText"/>
@@ -2661,14 +2719,14 @@
     <w:pPr>
       <w:keepNext/>
       <w:keepLines/>
-      <w:spacing w:before="300" w:after="300"/>
+      <w:spacing w:after="300" w:before="300"/>
     </w:pPr>
     <w:rPr>
       <w:sz w:val="20"/>
       <w:szCs w:val="20"/>
     </w:rPr>
   </w:style>
-  <w:style w:type="paragraph" w:styleId="Bibliography">
+  <w:style w:styleId="Bibliography" w:type="paragraph">
     <w:name w:val="Bibliography"/>
     <w:basedOn w:val="Normal"/>
     <w:next w:val="Bibliography"/>
@@ -2676,7 +2734,7 @@
     <w:pPr/>
     <w:rPr/>
   </w:style>
-  <w:style w:type="paragraph" w:styleId="Heading1">
+  <w:style w:styleId="Heading1" w:type="paragraph">
     <w:name w:val="Heading 1"/>
     <w:basedOn w:val="Normal"/>
     <w:next w:val="BodyText"/>
@@ -2685,19 +2743,19 @@
     <w:pPr>
       <w:keepNext/>
       <w:keepLines/>
-      <w:spacing w:before="480" w:after="0"/>
+      <w:spacing w:after="0" w:before="480"/>
       <w:outlineLvl w:val="0"/>
     </w:pPr>
     <w:rPr>
-      <w:rFonts w:asciiTheme="majorHAnsi" w:eastAsiaTheme="majorEastAsia" w:hAnsiTheme="majorHAnsi" w:cstheme="majorBidi"/>
+      <w:rFonts w:asciiTheme="majorHAnsi" w:cstheme="majorBidi" w:eastAsiaTheme="majorEastAsia" w:hAnsiTheme="majorHAnsi"/>
       <w:b/>
       <w:bCs/>
-      <w:color w:val="4F81BD" w:themeColor="accent1"/>
+      <w:color w:themeColor="accent1" w:val="4F81BD"/>
       <w:sz w:val="32"/>
       <w:szCs w:val="32"/>
     </w:rPr>
   </w:style>
-  <w:style w:type="paragraph" w:styleId="Heading2">
+  <w:style w:styleId="Heading2" w:type="paragraph">
     <w:name w:val="Heading 2"/>
     <w:basedOn w:val="Normal"/>
     <w:next w:val="BodyText"/>
@@ -2707,19 +2765,19 @@
     <w:pPr>
       <w:keepNext/>
       <w:keepLines/>
-      <w:spacing w:before="200" w:after="0"/>
+      <w:spacing w:after="0" w:before="200"/>
       <w:outlineLvl w:val="1"/>
     </w:pPr>
     <w:rPr>
-      <w:rFonts w:asciiTheme="majorHAnsi" w:eastAsiaTheme="majorEastAsia" w:hAnsiTheme="majorHAnsi" w:cstheme="majorBidi"/>
+      <w:rFonts w:asciiTheme="majorHAnsi" w:cstheme="majorBidi" w:eastAsiaTheme="majorEastAsia" w:hAnsiTheme="majorHAnsi"/>
       <w:b/>
       <w:bCs/>
-      <w:color w:val="4F81BD" w:themeColor="accent1"/>
+      <w:color w:themeColor="accent1" w:val="4F81BD"/>
       <w:sz w:val="28"/>
       <w:szCs w:val="28"/>
     </w:rPr>
   </w:style>
-  <w:style w:type="paragraph" w:styleId="Heading3">
+  <w:style w:styleId="Heading3" w:type="paragraph">
     <w:name w:val="Heading 3"/>
     <w:basedOn w:val="Normal"/>
     <w:next w:val="BodyText"/>
@@ -2729,19 +2787,19 @@
     <w:pPr>
       <w:keepNext/>
       <w:keepLines/>
-      <w:spacing w:before="200" w:after="0"/>
+      <w:spacing w:after="0" w:before="200"/>
       <w:outlineLvl w:val="2"/>
     </w:pPr>
     <w:rPr>
-      <w:rFonts w:asciiTheme="majorHAnsi" w:eastAsiaTheme="majorEastAsia" w:hAnsiTheme="majorHAnsi" w:cstheme="majorBidi"/>
+      <w:rFonts w:asciiTheme="majorHAnsi" w:cstheme="majorBidi" w:eastAsiaTheme="majorEastAsia" w:hAnsiTheme="majorHAnsi"/>
       <w:b/>
       <w:bCs/>
-      <w:color w:val="4F81BD" w:themeColor="accent1"/>
+      <w:color w:themeColor="accent1" w:val="4F81BD"/>
       <w:sz w:val="24"/>
       <w:szCs w:val="24"/>
     </w:rPr>
   </w:style>
-  <w:style w:type="paragraph" w:styleId="Heading4">
+  <w:style w:styleId="Heading4" w:type="paragraph">
     <w:name w:val="Heading 4"/>
     <w:basedOn w:val="Normal"/>
     <w:next w:val="BodyText"/>
@@ -2751,19 +2809,19 @@
     <w:pPr>
       <w:keepNext/>
       <w:keepLines/>
-      <w:spacing w:before="200" w:after="0"/>
+      <w:spacing w:after="0" w:before="200"/>
       <w:outlineLvl w:val="3"/>
     </w:pPr>
     <w:rPr>
-      <w:rFonts w:asciiTheme="majorHAnsi" w:eastAsiaTheme="majorEastAsia" w:hAnsiTheme="majorHAnsi" w:cstheme="majorBidi"/>
+      <w:rFonts w:asciiTheme="majorHAnsi" w:cstheme="majorBidi" w:eastAsiaTheme="majorEastAsia" w:hAnsiTheme="majorHAnsi"/>
       <w:i/>
       <w:bCs/>
-      <w:color w:val="4F81BD" w:themeColor="accent1"/>
+      <w:color w:themeColor="accent1" w:val="4F81BD"/>
       <w:sz w:val="24"/>
       <w:szCs w:val="24"/>
     </w:rPr>
   </w:style>
-  <w:style w:type="paragraph" w:styleId="Heading5">
+  <w:style w:styleId="Heading5" w:type="paragraph">
     <w:name w:val="Heading 5"/>
     <w:basedOn w:val="Normal"/>
     <w:next w:val="BodyText"/>
@@ -2773,18 +2831,18 @@
     <w:pPr>
       <w:keepNext/>
       <w:keepLines/>
-      <w:spacing w:before="200" w:after="0"/>
+      <w:spacing w:after="0" w:before="200"/>
       <w:outlineLvl w:val="4"/>
     </w:pPr>
     <w:rPr>
-      <w:rFonts w:asciiTheme="majorHAnsi" w:eastAsiaTheme="majorEastAsia" w:hAnsiTheme="majorHAnsi" w:cstheme="majorBidi"/>
+      <w:rFonts w:asciiTheme="majorHAnsi" w:cstheme="majorBidi" w:eastAsiaTheme="majorEastAsia" w:hAnsiTheme="majorHAnsi"/>
       <w:iCs/>
-      <w:color w:val="4F81BD" w:themeColor="accent1"/>
+      <w:color w:themeColor="accent1" w:val="4F81BD"/>
       <w:sz w:val="24"/>
       <w:szCs w:val="24"/>
     </w:rPr>
   </w:style>
-  <w:style w:type="paragraph" w:styleId="Heading6">
+  <w:style w:styleId="Heading6" w:type="paragraph">
     <w:name w:val="Heading 6"/>
     <w:basedOn w:val="Normal"/>
     <w:next w:val="BodyText"/>
@@ -2794,17 +2852,17 @@
     <w:pPr>
       <w:keepNext/>
       <w:keepLines/>
-      <w:spacing w:before="200" w:after="0"/>
+      <w:spacing w:after="0" w:before="200"/>
       <w:outlineLvl w:val="5"/>
     </w:pPr>
     <w:rPr>
-      <w:rFonts w:asciiTheme="majorHAnsi" w:eastAsiaTheme="majorEastAsia" w:hAnsiTheme="majorHAnsi" w:cstheme="majorBidi"/>
-      <w:color w:val="4F81BD" w:themeColor="accent1"/>
+      <w:rFonts w:asciiTheme="majorHAnsi" w:cstheme="majorBidi" w:eastAsiaTheme="majorEastAsia" w:hAnsiTheme="majorHAnsi"/>
+      <w:color w:themeColor="accent1" w:val="4F81BD"/>
       <w:sz w:val="24"/>
       <w:szCs w:val="24"/>
     </w:rPr>
   </w:style>
-  <w:style w:type="paragraph" w:styleId="Heading7">
+  <w:style w:styleId="Heading7" w:type="paragraph">
     <w:name w:val="Heading 7"/>
     <w:basedOn w:val="Normal"/>
     <w:next w:val="BodyText"/>
@@ -2814,17 +2872,17 @@
     <w:pPr>
       <w:keepNext/>
       <w:keepLines/>
-      <w:spacing w:before="200" w:after="0"/>
+      <w:spacing w:after="0" w:before="200"/>
       <w:outlineLvl w:val="6"/>
     </w:pPr>
     <w:rPr>
-      <w:rFonts w:asciiTheme="majorHAnsi" w:eastAsiaTheme="majorEastAsia" w:hAnsiTheme="majorHAnsi" w:cstheme="majorBidi"/>
-      <w:color w:val="4F81BD" w:themeColor="accent1"/>
+      <w:rFonts w:asciiTheme="majorHAnsi" w:cstheme="majorBidi" w:eastAsiaTheme="majorEastAsia" w:hAnsiTheme="majorHAnsi"/>
+      <w:color w:themeColor="accent1" w:val="4F81BD"/>
       <w:sz w:val="24"/>
       <w:szCs w:val="24"/>
     </w:rPr>
   </w:style>
-  <w:style w:type="paragraph" w:styleId="Heading8">
+  <w:style w:styleId="Heading8" w:type="paragraph">
     <w:name w:val="Heading 8"/>
     <w:basedOn w:val="Normal"/>
     <w:next w:val="BodyText"/>
@@ -2834,17 +2892,17 @@
     <w:pPr>
       <w:keepNext/>
       <w:keepLines/>
-      <w:spacing w:before="200" w:after="0"/>
+      <w:spacing w:after="0" w:before="200"/>
       <w:outlineLvl w:val="7"/>
     </w:pPr>
     <w:rPr>
-      <w:rFonts w:asciiTheme="majorHAnsi" w:eastAsiaTheme="majorEastAsia" w:hAnsiTheme="majorHAnsi" w:cstheme="majorBidi"/>
-      <w:color w:val="4F81BD" w:themeColor="accent1"/>
+      <w:rFonts w:asciiTheme="majorHAnsi" w:cstheme="majorBidi" w:eastAsiaTheme="majorEastAsia" w:hAnsiTheme="majorHAnsi"/>
+      <w:color w:themeColor="accent1" w:val="4F81BD"/>
       <w:sz w:val="24"/>
       <w:szCs w:val="24"/>
     </w:rPr>
   </w:style>
-  <w:style w:type="paragraph" w:styleId="Heading9">
+  <w:style w:styleId="Heading9" w:type="paragraph">
     <w:name w:val="Heading 9"/>
     <w:basedOn w:val="Normal"/>
     <w:next w:val="BodyText"/>
@@ -2854,17 +2912,17 @@
     <w:pPr>
       <w:keepNext/>
       <w:keepLines/>
-      <w:spacing w:before="200" w:after="0"/>
+      <w:spacing w:after="0" w:before="200"/>
       <w:outlineLvl w:val="8"/>
     </w:pPr>
     <w:rPr>
-      <w:rFonts w:asciiTheme="majorHAnsi" w:eastAsiaTheme="majorEastAsia" w:hAnsiTheme="majorHAnsi" w:cstheme="majorBidi"/>
-      <w:color w:val="4F81BD" w:themeColor="accent1"/>
+      <w:rFonts w:asciiTheme="majorHAnsi" w:cstheme="majorBidi" w:eastAsiaTheme="majorEastAsia" w:hAnsiTheme="majorHAnsi"/>
+      <w:color w:themeColor="accent1" w:val="4F81BD"/>
       <w:sz w:val="24"/>
       <w:szCs w:val="24"/>
     </w:rPr>
   </w:style>
-  <w:style w:type="paragraph" w:styleId="BlockText">
+  <w:style w:styleId="BlockText" w:type="paragraph">
     <w:name w:val="Block Text"/>
     <w:basedOn w:val="BodyText"/>
     <w:next w:val="BodyText"/>
@@ -2872,11 +2930,11 @@
     <w:unhideWhenUsed/>
     <w:qFormat/>
     <w:pPr>
-      <w:spacing w:before="100" w:after="100"/>
+      <w:spacing w:after="100" w:before="100"/>
       <w:ind w:firstLine="0" w:left="480" w:right="480"/>
     </w:pPr>
   </w:style>
-  <w:style w:type="paragraph" w:styleId="FootnoteText">
+  <w:style w:styleId="FootnoteText" w:type="paragraph">
     <w:name w:val="Footnote Text"/>
     <w:basedOn w:val="Normal"/>
     <w:next w:val="FootnoteText"/>
@@ -2884,30 +2942,30 @@
     <w:unhideWhenUsed/>
     <w:qFormat/>
   </w:style>
-  <w:style w:type="character" w:default="1" w:styleId="DefaultParagraphFont">
+  <w:style w:default="1" w:styleId="DefaultParagraphFont" w:type="character">
     <w:name w:val="Default Paragraph Font"/>
     <w:semiHidden/>
     <w:unhideWhenUsed/>
   </w:style>
-  <w:style w:type="table" w:default="1" w:styleId="Table">
+  <w:style w:default="1" w:styleId="Table" w:type="table">
     <w:name w:val="Table"/>
     <w:basedOn w:val="TableNormal"/>
     <w:semiHidden/>
     <w:unhideWhenUsed/>
     <w:qFormat/>
     <w:tblPr>
-      <w:tblInd w:w="0" w:type="dxa"/>
+      <w:tblInd w:type="dxa" w:w="0"/>
       <w:tblCellMar>
-        <w:top w:w="0" w:type="dxa"/>
-        <w:left w:w="108" w:type="dxa"/>
-        <w:bottom w:w="0" w:type="dxa"/>
-        <w:right w:w="108" w:type="dxa"/>
+        <w:top w:type="dxa" w:w="0"/>
+        <w:left w:type="dxa" w:w="108"/>
+        <w:bottom w:type="dxa" w:w="0"/>
+        <w:right w:type="dxa" w:w="108"/>
       </w:tblCellMar>
     </w:tblPr>
     <w:tblStylePr w:type="firstRow">
       <w:tblPr>
         <w:jc w:val="left"/>
-        <w:tblInd w:w="0" w:type="dxa"/>
+        <w:tblInd w:type="dxa" w:w="0"/>
       </w:tblPr>
       <w:trPr>
         <w:jc w:val="left"/>
@@ -2920,7 +2978,7 @@
       </w:tcPr>
     </w:tblStylePr>
   </w:style>
-  <w:style w:type="paragraph" w:customStyle="1" w:styleId="DefinitionTerm">
+  <w:style w:customStyle="1" w:styleId="DefinitionTerm" w:type="paragraph">
     <w:name w:val="Definition Term"/>
     <w:basedOn w:val="Normal"/>
     <w:next w:val="Definition"/>
@@ -2933,49 +2991,49 @@
       <w:b/>
     </w:rPr>
   </w:style>
-  <w:style w:type="paragraph" w:customStyle="1" w:styleId="Definition">
+  <w:style w:customStyle="1" w:styleId="Definition" w:type="paragraph">
     <w:name w:val="Definition"/>
     <w:basedOn w:val="Normal"/>
   </w:style>
-  <w:style w:type="paragraph" w:styleId="Caption">
+  <w:style w:styleId="Caption" w:type="paragraph">
     <w:name w:val="Caption"/>
     <w:basedOn w:val="Normal"/>
     <w:link w:val="BodyTextChar"/>
     <w:pPr>
-      <w:spacing w:before="0" w:after="120"/>
+      <w:spacing w:after="120" w:before="0"/>
     </w:pPr>
     <w:rPr>
       <w:i/>
     </w:rPr>
   </w:style>
-  <w:style w:type="paragraph" w:customStyle="1" w:styleId="TableCaption">
+  <w:style w:customStyle="1" w:styleId="TableCaption" w:type="paragraph">
     <w:name w:val="Table Caption"/>
     <w:basedOn w:val="Caption"/>
     <w:pPr>
       <w:keepNext/>
     </w:pPr>
   </w:style>
-  <w:style w:type="paragraph" w:customStyle="1" w:styleId="ImageCaption">
+  <w:style w:customStyle="1" w:styleId="ImageCaption" w:type="paragraph">
     <w:name w:val="Image Caption"/>
     <w:basedOn w:val="Caption"/>
   </w:style>
-  <w:style w:type="paragraph" w:customStyle="1" w:styleId="Figure">
+  <w:style w:customStyle="1" w:styleId="Figure" w:type="paragraph">
     <w:name w:val="Figure"/>
     <w:basedOn w:val="Normal"/>
   </w:style>
-  <w:style w:type="paragraph" w:customStyle="1" w:styleId="CaptionedFigure">
+  <w:style w:customStyle="1" w:styleId="CaptionedFigure" w:type="paragraph">
     <w:name w:val="Captioned Figure"/>
     <w:basedOn w:val="Figure"/>
     <w:pPr>
       <w:keepNext/>
     </w:pPr>
   </w:style>
-  <w:style w:type="character" w:customStyle="1" w:styleId="BodyTextChar">
+  <w:style w:customStyle="1" w:styleId="BodyTextChar" w:type="character">
     <w:name w:val="Body Text Char"/>
     <w:basedOn w:val="DefaultParagraphFont"/>
     <w:link w:val="BodyText"/>
   </w:style>
-  <w:style w:type="character" w:customStyle="1" w:styleId="VerbatimChar">
+  <w:style w:customStyle="1" w:styleId="VerbatimChar" w:type="character">
     <w:name w:val="Verbatim Char"/>
     <w:basedOn w:val="BodyTextChar"/>
     <w:rPr>
@@ -2983,25 +3041,25 @@
       <w:sz w:val="22"/>
     </w:rPr>
   </w:style>
-  <w:style w:type="character" w:customStyle="1" w:styleId="SectionNumber">
+  <w:style w:customStyle="1" w:styleId="SectionNumber" w:type="character">
     <w:name w:val="Section Number"/>
     <w:basedOn w:val="BodyTextChar"/>
   </w:style>
-  <w:style w:type="character" w:styleId="FootnoteReference">
+  <w:style w:styleId="FootnoteReference" w:type="character">
     <w:name w:val="Footnote Reference"/>
     <w:basedOn w:val="BodyTextChar"/>
     <w:rPr>
       <w:vertAlign w:val="superscript"/>
     </w:rPr>
   </w:style>
-  <w:style w:type="character" w:styleId="Hyperlink">
+  <w:style w:styleId="Hyperlink" w:type="character">
     <w:name w:val="Hyperlink"/>
     <w:basedOn w:val="BodyTextChar"/>
     <w:rPr>
-      <w:color w:val="4F81BD" w:themeColor="accent1"/>
-    </w:rPr>
-  </w:style>
-  <w:style w:type="paragraph" w:styleId="TOCHeading">
+      <w:color w:themeColor="accent1" w:val="4F81BD"/>
+    </w:rPr>
+  </w:style>
+  <w:style w:styleId="TOCHeading" w:type="paragraph">
     <w:name w:val="TOC Heading"/>
     <w:basedOn w:val="Heading1"/>
     <w:next w:val="BodyText"/>
@@ -3013,10 +3071,10 @@
       <w:outlineLvl w:val="9"/>
     </w:pPr>
     <w:rPr>
-      <w:rFonts w:asciiTheme="majorHAnsi" w:eastAsiaTheme="majorEastAsia" w:hAnsiTheme="majorHAnsi" w:cstheme="majorBidi"/>
+      <w:rFonts w:asciiTheme="majorHAnsi" w:cstheme="majorBidi" w:eastAsiaTheme="majorEastAsia" w:hAnsiTheme="majorHAnsi"/>
       <w:b w:val="0"/>
       <w:bCs w:val="0"/>
-      <w:color w:val="365F91" w:themeColor="accent1" w:themeShade="BF"/>
+      <w:color w:themeColor="accent1" w:themeShade="BF" w:val="365F91"/>
     </w:rPr>
   </w:style>
   <w:style w:type="paragraph" w:customStyle="1" w:styleId="SourceCode">

</xml_diff>